<commit_message>
Alloc+Prec javítva, Deadline hozzáadva, kész/működő modell
</commit_message>
<xml_diff>
--- a/Döntéselőkészítés Vizsga.docx
+++ b/Döntéselőkészítés Vizsga.docx
@@ -559,6 +559,165 @@
       </w:pPr>
       <w:r>
         <w:rPr>
+          <w:color w:val="000000" w:themeColor="text1"/>
+          <w:sz w:val="24"/>
+          <w:szCs w:val="24"/>
+        </w:rPr>
+        <w:t xml:space="preserve">A </w:t>
+      </w:r>
+      <w:proofErr w:type="spellStart"/>
+      <w:r>
+        <w:rPr>
+          <w:color w:val="000000" w:themeColor="text1"/>
+          <w:sz w:val="24"/>
+          <w:szCs w:val="24"/>
+        </w:rPr>
+        <w:t>Melba</w:t>
+      </w:r>
+      <w:proofErr w:type="spellEnd"/>
+      <w:r>
+        <w:rPr>
+          <w:color w:val="000000" w:themeColor="text1"/>
+          <w:sz w:val="24"/>
+          <w:szCs w:val="24"/>
+        </w:rPr>
+        <w:t xml:space="preserve"> Cukrászat</w:t>
+      </w:r>
+      <w:r>
+        <w:rPr>
+          <w:color w:val="000000" w:themeColor="text1"/>
+          <w:sz w:val="24"/>
+          <w:szCs w:val="24"/>
+        </w:rPr>
+        <w:t xml:space="preserve"> KFT. sütemények gyártásával és azok boltok számára történő kiszállításával foglalkozik. Két üzemet tartanak fenn a minél zökkenőmentesebb gyártás érdekében: Az egyik a Hegyalja u. 116, a másik pedig a Kovács Margit u. 21 szám alatt található. </w:t>
+      </w:r>
+      <w:r>
+        <w:rPr>
+          <w:color w:val="000000" w:themeColor="text1"/>
+          <w:sz w:val="24"/>
+          <w:szCs w:val="24"/>
+        </w:rPr>
+        <w:t>A dolgok jelenlegi állása szerint a cég három különböző bolttal kötött beszállítói szerződést, melyek a következő címeken találhatóak: Győr, Mérföldkő u. / Győr, Kismegyeri út / Győrújbarát, Liszt Ferenc utca.</w:t>
+      </w:r>
+      <w:r>
+        <w:rPr>
+          <w:color w:val="000000" w:themeColor="text1"/>
+          <w:sz w:val="24"/>
+          <w:szCs w:val="24"/>
+        </w:rPr>
+        <w:t xml:space="preserve"> A boltok kilenc különböző süteményből rendelhetnek, amelyek iránti napi keresletük adott. Tudjuk ezenkívül azt is, hogy a boltok </w:t>
+      </w:r>
+      <w:proofErr w:type="spellStart"/>
+      <w:r>
+        <w:rPr>
+          <w:color w:val="000000" w:themeColor="text1"/>
+          <w:sz w:val="24"/>
+          <w:szCs w:val="24"/>
+        </w:rPr>
+        <w:t>nyitvatartása</w:t>
+      </w:r>
+      <w:proofErr w:type="spellEnd"/>
+      <w:r>
+        <w:rPr>
+          <w:color w:val="000000" w:themeColor="text1"/>
+          <w:sz w:val="24"/>
+          <w:szCs w:val="24"/>
+        </w:rPr>
+        <w:t>, illetve az üzemekben a gyártás kezdete a hét napjai szerint változik</w:t>
+      </w:r>
+      <w:r>
+        <w:rPr>
+          <w:color w:val="000000" w:themeColor="text1"/>
+          <w:sz w:val="24"/>
+          <w:szCs w:val="24"/>
+        </w:rPr>
+        <w:t>.</w:t>
+      </w:r>
+      <w:r>
+        <w:rPr>
+          <w:color w:val="000000" w:themeColor="text1"/>
+          <w:sz w:val="24"/>
+          <w:szCs w:val="24"/>
+        </w:rPr>
+        <w:t xml:space="preserve"> Adott ezek mellett minden süteményfajtára, hogy a</w:t>
+      </w:r>
+      <w:r>
+        <w:rPr>
+          <w:color w:val="000000" w:themeColor="text1"/>
+          <w:sz w:val="24"/>
+          <w:szCs w:val="24"/>
+        </w:rPr>
+        <w:t>z üzem</w:t>
+      </w:r>
+      <w:r>
+        <w:rPr>
+          <w:color w:val="000000" w:themeColor="text1"/>
+          <w:sz w:val="24"/>
+          <w:szCs w:val="24"/>
+        </w:rPr>
+        <w:t xml:space="preserve"> nyitás</w:t>
+      </w:r>
+      <w:r>
+        <w:rPr>
+          <w:color w:val="000000" w:themeColor="text1"/>
+          <w:sz w:val="24"/>
+          <w:szCs w:val="24"/>
+        </w:rPr>
+        <w:t>á</w:t>
+      </w:r>
+      <w:r>
+        <w:rPr>
+          <w:color w:val="000000" w:themeColor="text1"/>
+          <w:sz w:val="24"/>
+          <w:szCs w:val="24"/>
+        </w:rPr>
+        <w:t>tól számítva mikorra kell elkészülni a gyártásukkal.</w:t>
+      </w:r>
+      <w:r>
+        <w:rPr>
+          <w:color w:val="000000" w:themeColor="text1"/>
+          <w:sz w:val="24"/>
+          <w:szCs w:val="24"/>
+        </w:rPr>
+        <w:t xml:space="preserve"> Ki van kötve ezenkívül az is, hogy egy szállítás során minimálisan hány süteményt kell vinni a kocsiban.</w:t>
+      </w:r>
+      <w:r>
+        <w:rPr>
+          <w:color w:val="000000" w:themeColor="text1"/>
+          <w:sz w:val="24"/>
+          <w:szCs w:val="24"/>
+        </w:rPr>
+        <w:t xml:space="preserve"> Ezek fényében célunk mindkét üzemben egy olyan optimális gyártási sorrend és gyártási mennyiség meghatározása, amely képes időben kielégíteni a bolto</w:t>
+      </w:r>
+      <w:r>
+        <w:rPr>
+          <w:color w:val="000000" w:themeColor="text1"/>
+          <w:sz w:val="24"/>
+          <w:szCs w:val="24"/>
+        </w:rPr>
+        <w:t>k keresletét úgy,</w:t>
+      </w:r>
+      <w:r>
+        <w:rPr>
+          <w:color w:val="000000" w:themeColor="text1"/>
+          <w:sz w:val="24"/>
+          <w:szCs w:val="24"/>
+        </w:rPr>
+        <w:t xml:space="preserve"> hogy a cégünk heti profitja a lehető legnagyobb legyen, figyelembe véve az aktuális árakat.</w:t>
+      </w:r>
+    </w:p>
+    <w:p>
+      <w:pPr>
+        <w:spacing w:before="240"/>
+        <w:ind w:firstLine="567"/>
+        <w:rPr>
+          <w:color w:val="000000" w:themeColor="text1"/>
+          <w:sz w:val="24"/>
+          <w:szCs w:val="24"/>
+        </w:rPr>
+      </w:pPr>
+      <w:r>
+        <w:rPr>
           <w:noProof/>
           <w:color w:val="000000" w:themeColor="text1"/>
           <w:sz w:val="24"/>
@@ -572,7 +731,7 @@
               <wp:align>center</wp:align>
             </wp:positionH>
             <wp:positionV relativeFrom="paragraph">
-              <wp:posOffset>2522315</wp:posOffset>
+              <wp:posOffset>46990</wp:posOffset>
             </wp:positionV>
             <wp:extent cx="5221035" cy="5416945"/>
             <wp:effectExtent l="0" t="0" r="0" b="0"/>
@@ -628,98 +787,6 @@
           </wp:anchor>
         </w:drawing>
       </w:r>
-      <w:r>
-        <w:rPr>
-          <w:color w:val="000000" w:themeColor="text1"/>
-          <w:sz w:val="24"/>
-          <w:szCs w:val="24"/>
-        </w:rPr>
-        <w:t xml:space="preserve">A </w:t>
-      </w:r>
-      <w:proofErr w:type="spellStart"/>
-      <w:r>
-        <w:rPr>
-          <w:color w:val="000000" w:themeColor="text1"/>
-          <w:sz w:val="24"/>
-          <w:szCs w:val="24"/>
-        </w:rPr>
-        <w:t>Melba</w:t>
-      </w:r>
-      <w:proofErr w:type="spellEnd"/>
-      <w:r>
-        <w:rPr>
-          <w:color w:val="000000" w:themeColor="text1"/>
-          <w:sz w:val="24"/>
-          <w:szCs w:val="24"/>
-        </w:rPr>
-        <w:t xml:space="preserve"> Cukrászat</w:t>
-      </w:r>
-      <w:r>
-        <w:rPr>
-          <w:color w:val="000000" w:themeColor="text1"/>
-          <w:sz w:val="24"/>
-          <w:szCs w:val="24"/>
-        </w:rPr>
-        <w:t xml:space="preserve"> KFT. sütemények gyártásával és azok boltok számára történő kiszállításával foglalkozik. Két üzemet tartanak fenn a minél zökkenőmentesebb gyártás érdekében: Az egyik a Hegyalja u. 116, a másik pedig a Kovács Margit u. 21 szám alatt található. </w:t>
-      </w:r>
-      <w:r>
-        <w:rPr>
-          <w:color w:val="000000" w:themeColor="text1"/>
-          <w:sz w:val="24"/>
-          <w:szCs w:val="24"/>
-        </w:rPr>
-        <w:t>A dolgok jelenlegi állása szerint a cég három különböző bolttal kötött beszállítói szerződést, melyek a következő címeken találhatóak: Győr, Mérföldkő u. / Győr, Kismegyeri út / Győrújbarát, Liszt Ferenc utca.</w:t>
-      </w:r>
-      <w:r>
-        <w:rPr>
-          <w:color w:val="000000" w:themeColor="text1"/>
-          <w:sz w:val="24"/>
-          <w:szCs w:val="24"/>
-        </w:rPr>
-        <w:t xml:space="preserve"> A boltok kilenc különböző süteményből rendelhetnek, amelyek iránti napi keresletük adott. Tudjuk ezenkívül azt is, hogy a boltok </w:t>
-      </w:r>
-      <w:proofErr w:type="spellStart"/>
-      <w:r>
-        <w:rPr>
-          <w:color w:val="000000" w:themeColor="text1"/>
-          <w:sz w:val="24"/>
-          <w:szCs w:val="24"/>
-        </w:rPr>
-        <w:t>nyitvatartása</w:t>
-      </w:r>
-      <w:proofErr w:type="spellEnd"/>
-      <w:r>
-        <w:rPr>
-          <w:color w:val="000000" w:themeColor="text1"/>
-          <w:sz w:val="24"/>
-          <w:szCs w:val="24"/>
-        </w:rPr>
-        <w:t>, illetve az üzemekben a gyártás kezdete a hét napjai szerint változik</w:t>
-      </w:r>
-      <w:r>
-        <w:rPr>
-          <w:color w:val="000000" w:themeColor="text1"/>
-          <w:sz w:val="24"/>
-          <w:szCs w:val="24"/>
-        </w:rPr>
-        <w:t>. Ezek fényében célunk mindkét üzemben egy olyan optimális gyártási sorrend és gyártási mennyiség meghatározása, amely képes időben kielégíteni a bolto</w:t>
-      </w:r>
-      <w:r>
-        <w:rPr>
-          <w:color w:val="000000" w:themeColor="text1"/>
-          <w:sz w:val="24"/>
-          <w:szCs w:val="24"/>
-        </w:rPr>
-        <w:t>k keresletét úgy,</w:t>
-      </w:r>
-      <w:r>
-        <w:rPr>
-          <w:color w:val="000000" w:themeColor="text1"/>
-          <w:sz w:val="24"/>
-          <w:szCs w:val="24"/>
-        </w:rPr>
-        <w:t xml:space="preserve"> hogy a cégünk heti profitja a lehető legnagyobb legyen, figyelembe véve az aktuális árakat.</w:t>
-      </w:r>
     </w:p>
     <w:p>
       <w:pPr>
@@ -790,7 +857,6 @@
     <w:p>
       <w:pPr>
         <w:spacing w:before="240"/>
-        <w:ind w:firstLine="567"/>
         <w:rPr>
           <w:color w:val="000000" w:themeColor="text1"/>
           <w:sz w:val="24"/>
@@ -801,7 +867,6 @@
     <w:p>
       <w:pPr>
         <w:spacing w:before="240"/>
-        <w:ind w:firstLine="567"/>
         <w:rPr>
           <w:color w:val="000000" w:themeColor="text1"/>
           <w:sz w:val="24"/>
@@ -812,7 +877,6 @@
     <w:p>
       <w:pPr>
         <w:spacing w:before="240"/>
-        <w:ind w:firstLine="567"/>
         <w:rPr>
           <w:color w:val="000000" w:themeColor="text1"/>
           <w:sz w:val="24"/>
@@ -823,40 +887,6 @@
     <w:p>
       <w:pPr>
         <w:spacing w:before="240"/>
-        <w:ind w:firstLine="567"/>
-        <w:rPr>
-          <w:color w:val="000000" w:themeColor="text1"/>
-          <w:sz w:val="24"/>
-          <w:szCs w:val="24"/>
-        </w:rPr>
-      </w:pPr>
-    </w:p>
-    <w:p>
-      <w:pPr>
-        <w:spacing w:before="240"/>
-        <w:ind w:firstLine="567"/>
-        <w:rPr>
-          <w:color w:val="000000" w:themeColor="text1"/>
-          <w:sz w:val="24"/>
-          <w:szCs w:val="24"/>
-        </w:rPr>
-      </w:pPr>
-    </w:p>
-    <w:p>
-      <w:pPr>
-        <w:spacing w:before="240"/>
-        <w:ind w:firstLine="567"/>
-        <w:rPr>
-          <w:color w:val="000000" w:themeColor="text1"/>
-          <w:sz w:val="24"/>
-          <w:szCs w:val="24"/>
-        </w:rPr>
-      </w:pPr>
-    </w:p>
-    <w:p>
-      <w:pPr>
-        <w:spacing w:before="240"/>
-        <w:ind w:firstLine="567"/>
         <w:rPr>
           <w:color w:val="000000" w:themeColor="text1"/>
           <w:sz w:val="24"/>
@@ -1773,7 +1803,6 @@
                 <w:szCs w:val="24"/>
               </w:rPr>
             </w:pPr>
-            <w:bookmarkStart w:id="0" w:name="_GoBack"/>
             <w:r>
               <w:rPr>
                 <w:color w:val="000000" w:themeColor="text1"/>
@@ -1834,7 +1863,6 @@
           </w:p>
         </w:tc>
       </w:tr>
-      <w:bookmarkEnd w:id="0"/>
       <w:tr>
         <w:trPr>
           <w:cnfStyle w:val="000000100000" w:firstRow="0" w:lastRow="0" w:firstColumn="0" w:lastColumn="0" w:oddVBand="0" w:evenVBand="0" w:oddHBand="1" w:evenHBand="0" w:firstRowFirstColumn="0" w:firstRowLastColumn="0" w:lastRowFirstColumn="0" w:lastRowLastColumn="0"/>
@@ -5042,6 +5070,8 @@
           <w:szCs w:val="24"/>
         </w:rPr>
       </w:pPr>
+      <w:bookmarkStart w:id="0" w:name="_GoBack"/>
+      <w:bookmarkEnd w:id="0"/>
     </w:p>
     <w:p>
       <w:pPr>
@@ -8889,7 +8919,25 @@
           <w:sz w:val="24"/>
           <w:szCs w:val="24"/>
         </w:rPr>
-        <w:t xml:space="preserve"> Deliver[D,F,S,P]*Price[P]-∑</w:t>
+        <w:t xml:space="preserve"> </w:t>
+      </w:r>
+      <w:proofErr w:type="spellStart"/>
+      <w:r>
+        <w:rPr>
+          <w:color w:val="000000" w:themeColor="text1"/>
+          <w:sz w:val="24"/>
+          <w:szCs w:val="24"/>
+        </w:rPr>
+        <w:t>Deliver</w:t>
+      </w:r>
+      <w:proofErr w:type="spellEnd"/>
+      <w:r>
+        <w:rPr>
+          <w:color w:val="000000" w:themeColor="text1"/>
+          <w:sz w:val="24"/>
+          <w:szCs w:val="24"/>
+        </w:rPr>
+        <w:t>[D,F,S,P]*Price[P]-∑</w:t>
       </w:r>
       <w:r>
         <w:rPr>
@@ -9139,7 +9187,7 @@
           <w:rPr>
             <w:noProof/>
           </w:rPr>
-          <w:t>6</w:t>
+          <w:t>7</w:t>
         </w:r>
         <w:r>
           <w:fldChar w:fldCharType="end"/>
@@ -13221,7 +13269,7 @@
 </file>
 
 <file path=customXml/itemProps1.xml><?xml version="1.0" encoding="utf-8"?>
-<ds:datastoreItem xmlns:ds="http://schemas.openxmlformats.org/officeDocument/2006/customXml" ds:itemID="{849CEC43-694C-4B89-92EE-E3FA58DB69C1}">
+<ds:datastoreItem xmlns:ds="http://schemas.openxmlformats.org/officeDocument/2006/customXml" ds:itemID="{33FABF88-014C-4485-8EA8-402B6F82BA49}">
   <ds:schemaRefs>
     <ds:schemaRef ds:uri="http://schemas.openxmlformats.org/officeDocument/2006/bibliography"/>
   </ds:schemaRefs>

</xml_diff>

<commit_message>
Kész feladat+ leírás PDF-ben
</commit_message>
<xml_diff>
--- a/Döntéselőkészítés Vizsga.docx
+++ b/Döntéselőkészítés Vizsga.docx
@@ -520,7 +520,8 @@
     </w:p>
     <w:p>
       <w:pPr>
-        <w:spacing w:before="240"/>
+        <w:keepNext/>
+        <w:spacing w:before="120"/>
         <w:rPr>
           <w:color w:val="44546A" w:themeColor="text2"/>
           <w:sz w:val="36"/>
@@ -731,10 +732,10 @@
               <wp:align>center</wp:align>
             </wp:positionH>
             <wp:positionV relativeFrom="paragraph">
-              <wp:posOffset>46990</wp:posOffset>
+              <wp:posOffset>43180</wp:posOffset>
             </wp:positionV>
-            <wp:extent cx="5221035" cy="5416945"/>
-            <wp:effectExtent l="0" t="0" r="0" b="0"/>
+            <wp:extent cx="4895850" cy="5079558"/>
+            <wp:effectExtent l="0" t="0" r="0" b="6985"/>
             <wp:wrapNone/>
             <wp:docPr id="3" name="Picture 3" descr="C:\Users\Oliver\Desktop\gdf.jpg"/>
             <wp:cNvGraphicFramePr>
@@ -765,7 +766,7 @@
                   <pic:spPr bwMode="auto">
                     <a:xfrm>
                       <a:off x="0" y="0"/>
-                      <a:ext cx="5221035" cy="5416945"/>
+                      <a:ext cx="4895850" cy="5079558"/>
                     </a:xfrm>
                     <a:prstGeom prst="rect">
                       <a:avLst/>
@@ -1776,14 +1777,15 @@
     <w:tbl>
       <w:tblPr>
         <w:tblStyle w:val="ListTable4-Accent4"/>
-        <w:tblW w:w="4572" w:type="dxa"/>
+        <w:tblW w:w="5153" w:type="dxa"/>
         <w:tblInd w:w="4502" w:type="dxa"/>
         <w:tblLook w:val="04A0" w:firstRow="1" w:lastRow="0" w:firstColumn="1" w:lastColumn="0" w:noHBand="0" w:noVBand="1"/>
       </w:tblPr>
       <w:tblGrid>
-        <w:gridCol w:w="2085"/>
-        <w:gridCol w:w="1906"/>
+        <w:gridCol w:w="1589"/>
+        <w:gridCol w:w="1893"/>
         <w:gridCol w:w="581"/>
+        <w:gridCol w:w="1090"/>
       </w:tblGrid>
       <w:tr>
         <w:trPr>
@@ -1793,10 +1795,12 @@
         <w:tc>
           <w:tcPr>
             <w:cnfStyle w:val="001000000000" w:firstRow="0" w:lastRow="0" w:firstColumn="1" w:lastColumn="0" w:oddVBand="0" w:evenVBand="0" w:oddHBand="0" w:evenHBand="0" w:firstRowFirstColumn="0" w:firstRowLastColumn="0" w:lastRowFirstColumn="0" w:lastRowLastColumn="0"/>
-            <w:tcW w:w="2085" w:type="dxa"/>
-          </w:tcPr>
-          <w:p>
-            <w:pPr>
+            <w:tcW w:w="1589" w:type="dxa"/>
+            <w:vAlign w:val="center"/>
+          </w:tcPr>
+          <w:p>
+            <w:pPr>
+              <w:jc w:val="center"/>
               <w:rPr>
                 <w:color w:val="000000" w:themeColor="text1"/>
                 <w:sz w:val="24"/>
@@ -1815,13 +1819,14 @@
         </w:tc>
         <w:tc>
           <w:tcPr>
-            <w:tcW w:w="1906" w:type="dxa"/>
-          </w:tcPr>
-          <w:p>
-            <w:pPr>
+            <w:tcW w:w="1893" w:type="dxa"/>
+            <w:vAlign w:val="center"/>
+          </w:tcPr>
+          <w:p>
+            <w:pPr>
+              <w:jc w:val="center"/>
               <w:cnfStyle w:val="100000000000" w:firstRow="1" w:lastRow="0" w:firstColumn="0" w:lastColumn="0" w:oddVBand="0" w:evenVBand="0" w:oddHBand="0" w:evenHBand="0" w:firstRowFirstColumn="0" w:firstRowLastColumn="0" w:lastRowFirstColumn="0" w:lastRowLastColumn="0"/>
               <w:rPr>
-                <w:b w:val="0"/>
                 <w:color w:val="000000" w:themeColor="text1"/>
                 <w:sz w:val="24"/>
                 <w:szCs w:val="24"/>
@@ -1840,25 +1845,59 @@
         <w:tc>
           <w:tcPr>
             <w:tcW w:w="581" w:type="dxa"/>
-          </w:tcPr>
-          <w:p>
-            <w:pPr>
+            <w:vAlign w:val="center"/>
+          </w:tcPr>
+          <w:p>
+            <w:pPr>
+              <w:jc w:val="center"/>
               <w:cnfStyle w:val="100000000000" w:firstRow="1" w:lastRow="0" w:firstColumn="0" w:lastColumn="0" w:oddVBand="0" w:evenVBand="0" w:oddHBand="0" w:evenHBand="0" w:firstRowFirstColumn="0" w:firstRowLastColumn="0" w:lastRowFirstColumn="0" w:lastRowLastColumn="0"/>
               <w:rPr>
-                <w:b w:val="0"/>
-                <w:color w:val="000000" w:themeColor="text1"/>
-                <w:sz w:val="24"/>
-                <w:szCs w:val="24"/>
-              </w:rPr>
-            </w:pPr>
-            <w:r>
-              <w:rPr>
-                <w:b w:val="0"/>
+                <w:color w:val="000000" w:themeColor="text1"/>
+                <w:sz w:val="24"/>
+                <w:szCs w:val="24"/>
+              </w:rPr>
+            </w:pPr>
+            <w:r>
+              <w:rPr>
                 <w:color w:val="000000" w:themeColor="text1"/>
                 <w:sz w:val="24"/>
                 <w:szCs w:val="24"/>
               </w:rPr>
               <w:t>Ár (Ft)</w:t>
+            </w:r>
+          </w:p>
+        </w:tc>
+        <w:tc>
+          <w:tcPr>
+            <w:tcW w:w="1090" w:type="dxa"/>
+            <w:vAlign w:val="center"/>
+          </w:tcPr>
+          <w:p>
+            <w:pPr>
+              <w:jc w:val="center"/>
+              <w:cnfStyle w:val="100000000000" w:firstRow="1" w:lastRow="0" w:firstColumn="0" w:lastColumn="0" w:oddVBand="0" w:evenVBand="0" w:oddHBand="0" w:evenHBand="0" w:firstRowFirstColumn="0" w:firstRowLastColumn="0" w:lastRowFirstColumn="0" w:lastRowLastColumn="0"/>
+              <w:rPr>
+                <w:color w:val="000000" w:themeColor="text1"/>
+                <w:sz w:val="24"/>
+                <w:szCs w:val="24"/>
+              </w:rPr>
+            </w:pPr>
+            <w:r>
+              <w:rPr>
+                <w:color w:val="000000" w:themeColor="text1"/>
+                <w:sz w:val="24"/>
+                <w:szCs w:val="24"/>
+              </w:rPr>
+              <w:t>Határidő</w:t>
+            </w:r>
+            <w:r>
+              <w:rPr>
+                <w:color w:val="000000" w:themeColor="text1"/>
+                <w:sz w:val="24"/>
+                <w:szCs w:val="24"/>
+              </w:rPr>
+              <w:br/>
+              <w:t>(h)</w:t>
             </w:r>
           </w:p>
         </w:tc>
@@ -1871,13 +1910,14 @@
         <w:tc>
           <w:tcPr>
             <w:cnfStyle w:val="001000000000" w:firstRow="0" w:lastRow="0" w:firstColumn="1" w:lastColumn="0" w:oddVBand="0" w:evenVBand="0" w:oddHBand="0" w:evenHBand="0" w:firstRowFirstColumn="0" w:firstRowLastColumn="0" w:lastRowFirstColumn="0" w:lastRowLastColumn="0"/>
-            <w:tcW w:w="2085" w:type="dxa"/>
+            <w:tcW w:w="1589" w:type="dxa"/>
           </w:tcPr>
           <w:p>
             <w:pPr>
               <w:pStyle w:val="ListParagraph"/>
               <w:ind w:left="0"/>
               <w:contextualSpacing w:val="0"/>
+              <w:jc w:val="center"/>
               <w:rPr>
                 <w:color w:val="000000" w:themeColor="text1"/>
                 <w:sz w:val="24"/>
@@ -1898,19 +1938,20 @@
                 <w:sz w:val="24"/>
                 <w:szCs w:val="24"/>
               </w:rPr>
-              <w:t xml:space="preserve">ignon </w:t>
-            </w:r>
-          </w:p>
-        </w:tc>
-        <w:tc>
-          <w:tcPr>
-            <w:tcW w:w="1906" w:type="dxa"/>
+              <w:t>ignon</w:t>
+            </w:r>
+          </w:p>
+        </w:tc>
+        <w:tc>
+          <w:tcPr>
+            <w:tcW w:w="1893" w:type="dxa"/>
           </w:tcPr>
           <w:p>
             <w:pPr>
               <w:pStyle w:val="ListParagraph"/>
               <w:ind w:left="0"/>
               <w:contextualSpacing w:val="0"/>
+              <w:jc w:val="center"/>
               <w:cnfStyle w:val="000000100000" w:firstRow="0" w:lastRow="0" w:firstColumn="0" w:lastColumn="0" w:oddVBand="0" w:evenVBand="0" w:oddHBand="1" w:evenHBand="0" w:firstRowFirstColumn="0" w:firstRowLastColumn="0" w:lastRowFirstColumn="0" w:lastRowLastColumn="0"/>
               <w:rPr>
                 <w:color w:val="000000" w:themeColor="text1"/>
@@ -1924,7 +1965,7 @@
                 <w:sz w:val="24"/>
                 <w:szCs w:val="24"/>
               </w:rPr>
-              <w:t xml:space="preserve">3 </w:t>
+              <w:t>3</w:t>
             </w:r>
           </w:p>
         </w:tc>
@@ -1937,6 +1978,7 @@
               <w:pStyle w:val="ListParagraph"/>
               <w:ind w:left="0"/>
               <w:contextualSpacing w:val="0"/>
+              <w:jc w:val="center"/>
               <w:cnfStyle w:val="000000100000" w:firstRow="0" w:lastRow="0" w:firstColumn="0" w:lastColumn="0" w:oddVBand="0" w:evenVBand="0" w:oddHBand="1" w:evenHBand="0" w:firstRowFirstColumn="0" w:firstRowLastColumn="0" w:lastRowFirstColumn="0" w:lastRowLastColumn="0"/>
               <w:rPr>
                 <w:color w:val="000000" w:themeColor="text1"/>
@@ -1950,7 +1992,34 @@
                 <w:sz w:val="24"/>
                 <w:szCs w:val="24"/>
               </w:rPr>
-              <w:t xml:space="preserve">315 </w:t>
+              <w:t>315</w:t>
+            </w:r>
+          </w:p>
+        </w:tc>
+        <w:tc>
+          <w:tcPr>
+            <w:tcW w:w="1090" w:type="dxa"/>
+          </w:tcPr>
+          <w:p>
+            <w:pPr>
+              <w:pStyle w:val="ListParagraph"/>
+              <w:ind w:left="0"/>
+              <w:contextualSpacing w:val="0"/>
+              <w:jc w:val="center"/>
+              <w:cnfStyle w:val="000000100000" w:firstRow="0" w:lastRow="0" w:firstColumn="0" w:lastColumn="0" w:oddVBand="0" w:evenVBand="0" w:oddHBand="1" w:evenHBand="0" w:firstRowFirstColumn="0" w:firstRowLastColumn="0" w:lastRowFirstColumn="0" w:lastRowLastColumn="0"/>
+              <w:rPr>
+                <w:color w:val="000000" w:themeColor="text1"/>
+                <w:sz w:val="24"/>
+                <w:szCs w:val="24"/>
+              </w:rPr>
+            </w:pPr>
+            <w:r>
+              <w:rPr>
+                <w:color w:val="000000" w:themeColor="text1"/>
+                <w:sz w:val="24"/>
+                <w:szCs w:val="24"/>
+              </w:rPr>
+              <w:t>1</w:t>
             </w:r>
           </w:p>
         </w:tc>
@@ -1962,13 +2031,14 @@
         <w:tc>
           <w:tcPr>
             <w:cnfStyle w:val="001000000000" w:firstRow="0" w:lastRow="0" w:firstColumn="1" w:lastColumn="0" w:oddVBand="0" w:evenVBand="0" w:oddHBand="0" w:evenHBand="0" w:firstRowFirstColumn="0" w:firstRowLastColumn="0" w:lastRowFirstColumn="0" w:lastRowLastColumn="0"/>
-            <w:tcW w:w="2085" w:type="dxa"/>
+            <w:tcW w:w="1589" w:type="dxa"/>
           </w:tcPr>
           <w:p>
             <w:pPr>
               <w:pStyle w:val="ListParagraph"/>
               <w:ind w:left="0"/>
               <w:contextualSpacing w:val="0"/>
+              <w:jc w:val="center"/>
               <w:rPr>
                 <w:color w:val="000000" w:themeColor="text1"/>
                 <w:sz w:val="24"/>
@@ -1987,13 +2057,14 @@
         </w:tc>
         <w:tc>
           <w:tcPr>
-            <w:tcW w:w="1906" w:type="dxa"/>
+            <w:tcW w:w="1893" w:type="dxa"/>
           </w:tcPr>
           <w:p>
             <w:pPr>
               <w:pStyle w:val="ListParagraph"/>
               <w:ind w:left="0"/>
               <w:contextualSpacing w:val="0"/>
+              <w:jc w:val="center"/>
               <w:cnfStyle w:val="000000000000" w:firstRow="0" w:lastRow="0" w:firstColumn="0" w:lastColumn="0" w:oddVBand="0" w:evenVBand="0" w:oddHBand="0" w:evenHBand="0" w:firstRowFirstColumn="0" w:firstRowLastColumn="0" w:lastRowFirstColumn="0" w:lastRowLastColumn="0"/>
               <w:rPr>
                 <w:color w:val="000000" w:themeColor="text1"/>
@@ -2020,6 +2091,7 @@
               <w:pStyle w:val="ListParagraph"/>
               <w:ind w:left="0"/>
               <w:contextualSpacing w:val="0"/>
+              <w:jc w:val="center"/>
               <w:cnfStyle w:val="000000000000" w:firstRow="0" w:lastRow="0" w:firstColumn="0" w:lastColumn="0" w:oddVBand="0" w:evenVBand="0" w:oddHBand="0" w:evenHBand="0" w:firstRowFirstColumn="0" w:firstRowLastColumn="0" w:lastRowFirstColumn="0" w:lastRowLastColumn="0"/>
               <w:rPr>
                 <w:color w:val="000000" w:themeColor="text1"/>
@@ -2034,6 +2106,33 @@
                 <w:szCs w:val="24"/>
               </w:rPr>
               <w:t>325</w:t>
+            </w:r>
+          </w:p>
+        </w:tc>
+        <w:tc>
+          <w:tcPr>
+            <w:tcW w:w="1090" w:type="dxa"/>
+          </w:tcPr>
+          <w:p>
+            <w:pPr>
+              <w:pStyle w:val="ListParagraph"/>
+              <w:ind w:left="0"/>
+              <w:contextualSpacing w:val="0"/>
+              <w:jc w:val="center"/>
+              <w:cnfStyle w:val="000000000000" w:firstRow="0" w:lastRow="0" w:firstColumn="0" w:lastColumn="0" w:oddVBand="0" w:evenVBand="0" w:oddHBand="0" w:evenHBand="0" w:firstRowFirstColumn="0" w:firstRowLastColumn="0" w:lastRowFirstColumn="0" w:lastRowLastColumn="0"/>
+              <w:rPr>
+                <w:color w:val="000000" w:themeColor="text1"/>
+                <w:sz w:val="24"/>
+                <w:szCs w:val="24"/>
+              </w:rPr>
+            </w:pPr>
+            <w:r>
+              <w:rPr>
+                <w:color w:val="000000" w:themeColor="text1"/>
+                <w:sz w:val="24"/>
+                <w:szCs w:val="24"/>
+              </w:rPr>
+              <w:t>0.5</w:t>
             </w:r>
           </w:p>
         </w:tc>
@@ -2046,38 +2145,40 @@
         <w:tc>
           <w:tcPr>
             <w:cnfStyle w:val="001000000000" w:firstRow="0" w:lastRow="0" w:firstColumn="1" w:lastColumn="0" w:oddVBand="0" w:evenVBand="0" w:oddHBand="0" w:evenHBand="0" w:firstRowFirstColumn="0" w:firstRowLastColumn="0" w:lastRowFirstColumn="0" w:lastRowLastColumn="0"/>
-            <w:tcW w:w="2085" w:type="dxa"/>
+            <w:tcW w:w="1589" w:type="dxa"/>
           </w:tcPr>
           <w:p>
             <w:pPr>
               <w:pStyle w:val="ListParagraph"/>
               <w:ind w:left="0"/>
               <w:contextualSpacing w:val="0"/>
-              <w:rPr>
-                <w:color w:val="000000" w:themeColor="text1"/>
-                <w:sz w:val="24"/>
-                <w:szCs w:val="24"/>
-              </w:rPr>
-            </w:pPr>
-            <w:r>
-              <w:rPr>
-                <w:color w:val="000000" w:themeColor="text1"/>
-                <w:sz w:val="24"/>
-                <w:szCs w:val="24"/>
-              </w:rPr>
-              <w:t xml:space="preserve">Sacher </w:t>
-            </w:r>
-          </w:p>
-        </w:tc>
-        <w:tc>
-          <w:tcPr>
-            <w:tcW w:w="1906" w:type="dxa"/>
+              <w:jc w:val="center"/>
+              <w:rPr>
+                <w:color w:val="000000" w:themeColor="text1"/>
+                <w:sz w:val="24"/>
+                <w:szCs w:val="24"/>
+              </w:rPr>
+            </w:pPr>
+            <w:r>
+              <w:rPr>
+                <w:color w:val="000000" w:themeColor="text1"/>
+                <w:sz w:val="24"/>
+                <w:szCs w:val="24"/>
+              </w:rPr>
+              <w:t>Sacher</w:t>
+            </w:r>
+          </w:p>
+        </w:tc>
+        <w:tc>
+          <w:tcPr>
+            <w:tcW w:w="1893" w:type="dxa"/>
           </w:tcPr>
           <w:p>
             <w:pPr>
               <w:pStyle w:val="ListParagraph"/>
               <w:ind w:left="0"/>
               <w:contextualSpacing w:val="0"/>
+              <w:jc w:val="center"/>
               <w:cnfStyle w:val="000000100000" w:firstRow="0" w:lastRow="0" w:firstColumn="0" w:lastColumn="0" w:oddVBand="0" w:evenVBand="0" w:oddHBand="1" w:evenHBand="0" w:firstRowFirstColumn="0" w:firstRowLastColumn="0" w:lastRowFirstColumn="0" w:lastRowLastColumn="0"/>
               <w:rPr>
                 <w:color w:val="000000" w:themeColor="text1"/>
@@ -2091,7 +2192,7 @@
                 <w:sz w:val="24"/>
                 <w:szCs w:val="24"/>
               </w:rPr>
-              <w:t xml:space="preserve">2 </w:t>
+              <w:t>2</w:t>
             </w:r>
           </w:p>
         </w:tc>
@@ -2104,6 +2205,7 @@
               <w:pStyle w:val="ListParagraph"/>
               <w:ind w:left="0"/>
               <w:contextualSpacing w:val="0"/>
+              <w:jc w:val="center"/>
               <w:cnfStyle w:val="000000100000" w:firstRow="0" w:lastRow="0" w:firstColumn="0" w:lastColumn="0" w:oddVBand="0" w:evenVBand="0" w:oddHBand="1" w:evenHBand="0" w:firstRowFirstColumn="0" w:firstRowLastColumn="0" w:lastRowFirstColumn="0" w:lastRowLastColumn="0"/>
               <w:rPr>
                 <w:color w:val="000000" w:themeColor="text1"/>
@@ -2118,6 +2220,33 @@
                 <w:szCs w:val="24"/>
               </w:rPr>
               <w:t>320</w:t>
+            </w:r>
+          </w:p>
+        </w:tc>
+        <w:tc>
+          <w:tcPr>
+            <w:tcW w:w="1090" w:type="dxa"/>
+          </w:tcPr>
+          <w:p>
+            <w:pPr>
+              <w:pStyle w:val="ListParagraph"/>
+              <w:ind w:left="0"/>
+              <w:contextualSpacing w:val="0"/>
+              <w:jc w:val="center"/>
+              <w:cnfStyle w:val="000000100000" w:firstRow="0" w:lastRow="0" w:firstColumn="0" w:lastColumn="0" w:oddVBand="0" w:evenVBand="0" w:oddHBand="1" w:evenHBand="0" w:firstRowFirstColumn="0" w:firstRowLastColumn="0" w:lastRowFirstColumn="0" w:lastRowLastColumn="0"/>
+              <w:rPr>
+                <w:color w:val="000000" w:themeColor="text1"/>
+                <w:sz w:val="24"/>
+                <w:szCs w:val="24"/>
+              </w:rPr>
+            </w:pPr>
+            <w:r>
+              <w:rPr>
+                <w:color w:val="000000" w:themeColor="text1"/>
+                <w:sz w:val="24"/>
+                <w:szCs w:val="24"/>
+              </w:rPr>
+              <w:t>2</w:t>
             </w:r>
           </w:p>
         </w:tc>
@@ -2129,13 +2258,14 @@
         <w:tc>
           <w:tcPr>
             <w:cnfStyle w:val="001000000000" w:firstRow="0" w:lastRow="0" w:firstColumn="1" w:lastColumn="0" w:oddVBand="0" w:evenVBand="0" w:oddHBand="0" w:evenHBand="0" w:firstRowFirstColumn="0" w:firstRowLastColumn="0" w:lastRowFirstColumn="0" w:lastRowLastColumn="0"/>
-            <w:tcW w:w="2085" w:type="dxa"/>
+            <w:tcW w:w="1589" w:type="dxa"/>
           </w:tcPr>
           <w:p>
             <w:pPr>
               <w:pStyle w:val="ListParagraph"/>
               <w:ind w:left="0"/>
               <w:contextualSpacing w:val="0"/>
+              <w:jc w:val="center"/>
               <w:rPr>
                 <w:color w:val="000000" w:themeColor="text1"/>
                 <w:sz w:val="24"/>
@@ -2152,25 +2282,18 @@
               <w:t>Schwarzwald</w:t>
             </w:r>
             <w:proofErr w:type="spellEnd"/>
-            <w:r>
-              <w:rPr>
-                <w:color w:val="000000" w:themeColor="text1"/>
-                <w:sz w:val="24"/>
-                <w:szCs w:val="24"/>
-              </w:rPr>
-              <w:t xml:space="preserve"> </w:t>
-            </w:r>
-          </w:p>
-        </w:tc>
-        <w:tc>
-          <w:tcPr>
-            <w:tcW w:w="1906" w:type="dxa"/>
+          </w:p>
+        </w:tc>
+        <w:tc>
+          <w:tcPr>
+            <w:tcW w:w="1893" w:type="dxa"/>
           </w:tcPr>
           <w:p>
             <w:pPr>
               <w:pStyle w:val="ListParagraph"/>
               <w:ind w:left="0"/>
               <w:contextualSpacing w:val="0"/>
+              <w:jc w:val="center"/>
               <w:cnfStyle w:val="000000000000" w:firstRow="0" w:lastRow="0" w:firstColumn="0" w:lastColumn="0" w:oddVBand="0" w:evenVBand="0" w:oddHBand="0" w:evenHBand="0" w:firstRowFirstColumn="0" w:firstRowLastColumn="0" w:lastRowFirstColumn="0" w:lastRowLastColumn="0"/>
               <w:rPr>
                 <w:color w:val="000000" w:themeColor="text1"/>
@@ -2197,6 +2320,7 @@
               <w:pStyle w:val="ListParagraph"/>
               <w:ind w:left="0"/>
               <w:contextualSpacing w:val="0"/>
+              <w:jc w:val="center"/>
               <w:cnfStyle w:val="000000000000" w:firstRow="0" w:lastRow="0" w:firstColumn="0" w:lastColumn="0" w:oddVBand="0" w:evenVBand="0" w:oddHBand="0" w:evenHBand="0" w:firstRowFirstColumn="0" w:firstRowLastColumn="0" w:lastRowFirstColumn="0" w:lastRowLastColumn="0"/>
               <w:rPr>
                 <w:color w:val="000000" w:themeColor="text1"/>
@@ -2211,6 +2335,33 @@
                 <w:szCs w:val="24"/>
               </w:rPr>
               <w:t>350</w:t>
+            </w:r>
+          </w:p>
+        </w:tc>
+        <w:tc>
+          <w:tcPr>
+            <w:tcW w:w="1090" w:type="dxa"/>
+          </w:tcPr>
+          <w:p>
+            <w:pPr>
+              <w:pStyle w:val="ListParagraph"/>
+              <w:ind w:left="0"/>
+              <w:contextualSpacing w:val="0"/>
+              <w:jc w:val="center"/>
+              <w:cnfStyle w:val="000000000000" w:firstRow="0" w:lastRow="0" w:firstColumn="0" w:lastColumn="0" w:oddVBand="0" w:evenVBand="0" w:oddHBand="0" w:evenHBand="0" w:firstRowFirstColumn="0" w:firstRowLastColumn="0" w:lastRowFirstColumn="0" w:lastRowLastColumn="0"/>
+              <w:rPr>
+                <w:color w:val="000000" w:themeColor="text1"/>
+                <w:sz w:val="24"/>
+                <w:szCs w:val="24"/>
+              </w:rPr>
+            </w:pPr>
+            <w:r>
+              <w:rPr>
+                <w:color w:val="000000" w:themeColor="text1"/>
+                <w:sz w:val="24"/>
+                <w:szCs w:val="24"/>
+              </w:rPr>
+              <w:t>4</w:t>
             </w:r>
           </w:p>
         </w:tc>
@@ -2223,13 +2374,14 @@
         <w:tc>
           <w:tcPr>
             <w:cnfStyle w:val="001000000000" w:firstRow="0" w:lastRow="0" w:firstColumn="1" w:lastColumn="0" w:oddVBand="0" w:evenVBand="0" w:oddHBand="0" w:evenHBand="0" w:firstRowFirstColumn="0" w:firstRowLastColumn="0" w:lastRowFirstColumn="0" w:lastRowLastColumn="0"/>
-            <w:tcW w:w="2085" w:type="dxa"/>
+            <w:tcW w:w="1589" w:type="dxa"/>
           </w:tcPr>
           <w:p>
             <w:pPr>
               <w:pStyle w:val="ListParagraph"/>
               <w:ind w:left="0"/>
               <w:contextualSpacing w:val="0"/>
+              <w:jc w:val="center"/>
               <w:rPr>
                 <w:color w:val="000000" w:themeColor="text1"/>
                 <w:sz w:val="24"/>
@@ -2246,25 +2398,18 @@
               <w:t>Tiramisu</w:t>
             </w:r>
             <w:proofErr w:type="spellEnd"/>
-            <w:r>
-              <w:rPr>
-                <w:color w:val="000000" w:themeColor="text1"/>
-                <w:sz w:val="24"/>
-                <w:szCs w:val="24"/>
-              </w:rPr>
-              <w:t xml:space="preserve"> </w:t>
-            </w:r>
-          </w:p>
-        </w:tc>
-        <w:tc>
-          <w:tcPr>
-            <w:tcW w:w="1906" w:type="dxa"/>
+          </w:p>
+        </w:tc>
+        <w:tc>
+          <w:tcPr>
+            <w:tcW w:w="1893" w:type="dxa"/>
           </w:tcPr>
           <w:p>
             <w:pPr>
               <w:pStyle w:val="ListParagraph"/>
               <w:ind w:left="0"/>
               <w:contextualSpacing w:val="0"/>
+              <w:jc w:val="center"/>
               <w:cnfStyle w:val="000000100000" w:firstRow="0" w:lastRow="0" w:firstColumn="0" w:lastColumn="0" w:oddVBand="0" w:evenVBand="0" w:oddHBand="1" w:evenHBand="0" w:firstRowFirstColumn="0" w:firstRowLastColumn="0" w:lastRowFirstColumn="0" w:lastRowLastColumn="0"/>
               <w:rPr>
                 <w:color w:val="000000" w:themeColor="text1"/>
@@ -2278,7 +2423,7 @@
                 <w:sz w:val="24"/>
                 <w:szCs w:val="24"/>
               </w:rPr>
-              <w:t xml:space="preserve">1.5 </w:t>
+              <w:t>1.5</w:t>
             </w:r>
           </w:p>
         </w:tc>
@@ -2291,6 +2436,7 @@
               <w:pStyle w:val="ListParagraph"/>
               <w:ind w:left="0"/>
               <w:contextualSpacing w:val="0"/>
+              <w:jc w:val="center"/>
               <w:cnfStyle w:val="000000100000" w:firstRow="0" w:lastRow="0" w:firstColumn="0" w:lastColumn="0" w:oddVBand="0" w:evenVBand="0" w:oddHBand="1" w:evenHBand="0" w:firstRowFirstColumn="0" w:firstRowLastColumn="0" w:lastRowFirstColumn="0" w:lastRowLastColumn="0"/>
               <w:rPr>
                 <w:color w:val="000000" w:themeColor="text1"/>
@@ -2305,6 +2451,33 @@
                 <w:szCs w:val="24"/>
               </w:rPr>
               <w:t>320</w:t>
+            </w:r>
+          </w:p>
+        </w:tc>
+        <w:tc>
+          <w:tcPr>
+            <w:tcW w:w="1090" w:type="dxa"/>
+          </w:tcPr>
+          <w:p>
+            <w:pPr>
+              <w:pStyle w:val="ListParagraph"/>
+              <w:ind w:left="0"/>
+              <w:contextualSpacing w:val="0"/>
+              <w:jc w:val="center"/>
+              <w:cnfStyle w:val="000000100000" w:firstRow="0" w:lastRow="0" w:firstColumn="0" w:lastColumn="0" w:oddVBand="0" w:evenVBand="0" w:oddHBand="1" w:evenHBand="0" w:firstRowFirstColumn="0" w:firstRowLastColumn="0" w:lastRowFirstColumn="0" w:lastRowLastColumn="0"/>
+              <w:rPr>
+                <w:color w:val="000000" w:themeColor="text1"/>
+                <w:sz w:val="24"/>
+                <w:szCs w:val="24"/>
+              </w:rPr>
+            </w:pPr>
+            <w:r>
+              <w:rPr>
+                <w:color w:val="000000" w:themeColor="text1"/>
+                <w:sz w:val="24"/>
+                <w:szCs w:val="24"/>
+              </w:rPr>
+              <w:t>3.5</w:t>
             </w:r>
           </w:p>
         </w:tc>
@@ -2316,38 +2489,40 @@
         <w:tc>
           <w:tcPr>
             <w:cnfStyle w:val="001000000000" w:firstRow="0" w:lastRow="0" w:firstColumn="1" w:lastColumn="0" w:oddVBand="0" w:evenVBand="0" w:oddHBand="0" w:evenHBand="0" w:firstRowFirstColumn="0" w:firstRowLastColumn="0" w:lastRowFirstColumn="0" w:lastRowLastColumn="0"/>
-            <w:tcW w:w="2085" w:type="dxa"/>
+            <w:tcW w:w="1589" w:type="dxa"/>
           </w:tcPr>
           <w:p>
             <w:pPr>
               <w:pStyle w:val="ListParagraph"/>
               <w:ind w:left="0"/>
               <w:contextualSpacing w:val="0"/>
-              <w:rPr>
-                <w:color w:val="000000" w:themeColor="text1"/>
-                <w:sz w:val="24"/>
-                <w:szCs w:val="24"/>
-              </w:rPr>
-            </w:pPr>
-            <w:r>
-              <w:rPr>
-                <w:color w:val="000000" w:themeColor="text1"/>
-                <w:sz w:val="24"/>
-                <w:szCs w:val="24"/>
-              </w:rPr>
-              <w:t xml:space="preserve">Krémes </w:t>
-            </w:r>
-          </w:p>
-        </w:tc>
-        <w:tc>
-          <w:tcPr>
-            <w:tcW w:w="1906" w:type="dxa"/>
+              <w:jc w:val="center"/>
+              <w:rPr>
+                <w:color w:val="000000" w:themeColor="text1"/>
+                <w:sz w:val="24"/>
+                <w:szCs w:val="24"/>
+              </w:rPr>
+            </w:pPr>
+            <w:r>
+              <w:rPr>
+                <w:color w:val="000000" w:themeColor="text1"/>
+                <w:sz w:val="24"/>
+                <w:szCs w:val="24"/>
+              </w:rPr>
+              <w:t>Krémes</w:t>
+            </w:r>
+          </w:p>
+        </w:tc>
+        <w:tc>
+          <w:tcPr>
+            <w:tcW w:w="1893" w:type="dxa"/>
           </w:tcPr>
           <w:p>
             <w:pPr>
               <w:pStyle w:val="ListParagraph"/>
               <w:ind w:left="0"/>
               <w:contextualSpacing w:val="0"/>
+              <w:jc w:val="center"/>
               <w:cnfStyle w:val="000000000000" w:firstRow="0" w:lastRow="0" w:firstColumn="0" w:lastColumn="0" w:oddVBand="0" w:evenVBand="0" w:oddHBand="0" w:evenHBand="0" w:firstRowFirstColumn="0" w:firstRowLastColumn="0" w:lastRowFirstColumn="0" w:lastRowLastColumn="0"/>
               <w:rPr>
                 <w:color w:val="000000" w:themeColor="text1"/>
@@ -2361,7 +2536,7 @@
                 <w:sz w:val="24"/>
                 <w:szCs w:val="24"/>
               </w:rPr>
-              <w:t xml:space="preserve">1 </w:t>
+              <w:t>1</w:t>
             </w:r>
           </w:p>
         </w:tc>
@@ -2374,6 +2549,7 @@
               <w:pStyle w:val="ListParagraph"/>
               <w:ind w:left="0"/>
               <w:contextualSpacing w:val="0"/>
+              <w:jc w:val="center"/>
               <w:cnfStyle w:val="000000000000" w:firstRow="0" w:lastRow="0" w:firstColumn="0" w:lastColumn="0" w:oddVBand="0" w:evenVBand="0" w:oddHBand="0" w:evenHBand="0" w:firstRowFirstColumn="0" w:firstRowLastColumn="0" w:lastRowFirstColumn="0" w:lastRowLastColumn="0"/>
               <w:rPr>
                 <w:color w:val="000000" w:themeColor="text1"/>
@@ -2388,6 +2564,33 @@
                 <w:szCs w:val="24"/>
               </w:rPr>
               <w:t>240</w:t>
+            </w:r>
+          </w:p>
+        </w:tc>
+        <w:tc>
+          <w:tcPr>
+            <w:tcW w:w="1090" w:type="dxa"/>
+          </w:tcPr>
+          <w:p>
+            <w:pPr>
+              <w:pStyle w:val="ListParagraph"/>
+              <w:ind w:left="0"/>
+              <w:contextualSpacing w:val="0"/>
+              <w:jc w:val="center"/>
+              <w:cnfStyle w:val="000000000000" w:firstRow="0" w:lastRow="0" w:firstColumn="0" w:lastColumn="0" w:oddVBand="0" w:evenVBand="0" w:oddHBand="0" w:evenHBand="0" w:firstRowFirstColumn="0" w:firstRowLastColumn="0" w:lastRowFirstColumn="0" w:lastRowLastColumn="0"/>
+              <w:rPr>
+                <w:color w:val="000000" w:themeColor="text1"/>
+                <w:sz w:val="24"/>
+                <w:szCs w:val="24"/>
+              </w:rPr>
+            </w:pPr>
+            <w:r>
+              <w:rPr>
+                <w:color w:val="000000" w:themeColor="text1"/>
+                <w:sz w:val="24"/>
+                <w:szCs w:val="24"/>
+              </w:rPr>
+              <w:t>3.65</w:t>
             </w:r>
           </w:p>
         </w:tc>
@@ -2400,38 +2603,40 @@
         <w:tc>
           <w:tcPr>
             <w:cnfStyle w:val="001000000000" w:firstRow="0" w:lastRow="0" w:firstColumn="1" w:lastColumn="0" w:oddVBand="0" w:evenVBand="0" w:oddHBand="0" w:evenHBand="0" w:firstRowFirstColumn="0" w:firstRowLastColumn="0" w:lastRowFirstColumn="0" w:lastRowLastColumn="0"/>
-            <w:tcW w:w="2085" w:type="dxa"/>
+            <w:tcW w:w="1589" w:type="dxa"/>
           </w:tcPr>
           <w:p>
             <w:pPr>
               <w:pStyle w:val="ListParagraph"/>
               <w:ind w:left="0"/>
               <w:contextualSpacing w:val="0"/>
-              <w:rPr>
-                <w:color w:val="000000" w:themeColor="text1"/>
-                <w:sz w:val="24"/>
-                <w:szCs w:val="24"/>
-              </w:rPr>
-            </w:pPr>
-            <w:r>
-              <w:rPr>
-                <w:color w:val="000000" w:themeColor="text1"/>
-                <w:sz w:val="24"/>
-                <w:szCs w:val="24"/>
-              </w:rPr>
-              <w:t xml:space="preserve">Dobos </w:t>
-            </w:r>
-          </w:p>
-        </w:tc>
-        <w:tc>
-          <w:tcPr>
-            <w:tcW w:w="1906" w:type="dxa"/>
+              <w:jc w:val="center"/>
+              <w:rPr>
+                <w:color w:val="000000" w:themeColor="text1"/>
+                <w:sz w:val="24"/>
+                <w:szCs w:val="24"/>
+              </w:rPr>
+            </w:pPr>
+            <w:r>
+              <w:rPr>
+                <w:color w:val="000000" w:themeColor="text1"/>
+                <w:sz w:val="24"/>
+                <w:szCs w:val="24"/>
+              </w:rPr>
+              <w:t>Dobos</w:t>
+            </w:r>
+          </w:p>
+        </w:tc>
+        <w:tc>
+          <w:tcPr>
+            <w:tcW w:w="1893" w:type="dxa"/>
           </w:tcPr>
           <w:p>
             <w:pPr>
               <w:pStyle w:val="ListParagraph"/>
               <w:ind w:left="0"/>
               <w:contextualSpacing w:val="0"/>
+              <w:jc w:val="center"/>
               <w:cnfStyle w:val="000000100000" w:firstRow="0" w:lastRow="0" w:firstColumn="0" w:lastColumn="0" w:oddVBand="0" w:evenVBand="0" w:oddHBand="1" w:evenHBand="0" w:firstRowFirstColumn="0" w:firstRowLastColumn="0" w:lastRowFirstColumn="0" w:lastRowLastColumn="0"/>
               <w:rPr>
                 <w:color w:val="000000" w:themeColor="text1"/>
@@ -2445,7 +2650,7 @@
                 <w:sz w:val="24"/>
                 <w:szCs w:val="24"/>
               </w:rPr>
-              <w:t xml:space="preserve">1.5 </w:t>
+              <w:t>1.5</w:t>
             </w:r>
           </w:p>
         </w:tc>
@@ -2458,6 +2663,7 @@
               <w:pStyle w:val="ListParagraph"/>
               <w:ind w:left="0"/>
               <w:contextualSpacing w:val="0"/>
+              <w:jc w:val="center"/>
               <w:cnfStyle w:val="000000100000" w:firstRow="0" w:lastRow="0" w:firstColumn="0" w:lastColumn="0" w:oddVBand="0" w:evenVBand="0" w:oddHBand="1" w:evenHBand="0" w:firstRowFirstColumn="0" w:firstRowLastColumn="0" w:lastRowFirstColumn="0" w:lastRowLastColumn="0"/>
               <w:rPr>
                 <w:color w:val="000000" w:themeColor="text1"/>
@@ -2472,6 +2678,33 @@
                 <w:szCs w:val="24"/>
               </w:rPr>
               <w:t>305</w:t>
+            </w:r>
+          </w:p>
+        </w:tc>
+        <w:tc>
+          <w:tcPr>
+            <w:tcW w:w="1090" w:type="dxa"/>
+          </w:tcPr>
+          <w:p>
+            <w:pPr>
+              <w:pStyle w:val="ListParagraph"/>
+              <w:ind w:left="0"/>
+              <w:contextualSpacing w:val="0"/>
+              <w:jc w:val="center"/>
+              <w:cnfStyle w:val="000000100000" w:firstRow="0" w:lastRow="0" w:firstColumn="0" w:lastColumn="0" w:oddVBand="0" w:evenVBand="0" w:oddHBand="1" w:evenHBand="0" w:firstRowFirstColumn="0" w:firstRowLastColumn="0" w:lastRowFirstColumn="0" w:lastRowLastColumn="0"/>
+              <w:rPr>
+                <w:color w:val="000000" w:themeColor="text1"/>
+                <w:sz w:val="24"/>
+                <w:szCs w:val="24"/>
+              </w:rPr>
+            </w:pPr>
+            <w:r>
+              <w:rPr>
+                <w:color w:val="000000" w:themeColor="text1"/>
+                <w:sz w:val="24"/>
+                <w:szCs w:val="24"/>
+              </w:rPr>
+              <w:t>1.5</w:t>
             </w:r>
           </w:p>
         </w:tc>
@@ -2483,38 +2716,40 @@
         <w:tc>
           <w:tcPr>
             <w:cnfStyle w:val="001000000000" w:firstRow="0" w:lastRow="0" w:firstColumn="1" w:lastColumn="0" w:oddVBand="0" w:evenVBand="0" w:oddHBand="0" w:evenHBand="0" w:firstRowFirstColumn="0" w:firstRowLastColumn="0" w:lastRowFirstColumn="0" w:lastRowLastColumn="0"/>
-            <w:tcW w:w="2085" w:type="dxa"/>
+            <w:tcW w:w="1589" w:type="dxa"/>
           </w:tcPr>
           <w:p>
             <w:pPr>
               <w:pStyle w:val="ListParagraph"/>
               <w:ind w:left="0"/>
               <w:contextualSpacing w:val="0"/>
-              <w:rPr>
-                <w:color w:val="000000" w:themeColor="text1"/>
-                <w:sz w:val="24"/>
-                <w:szCs w:val="24"/>
-              </w:rPr>
-            </w:pPr>
-            <w:r>
-              <w:rPr>
-                <w:color w:val="000000" w:themeColor="text1"/>
-                <w:sz w:val="24"/>
-                <w:szCs w:val="24"/>
-              </w:rPr>
-              <w:t xml:space="preserve">Isler </w:t>
-            </w:r>
-          </w:p>
-        </w:tc>
-        <w:tc>
-          <w:tcPr>
-            <w:tcW w:w="1906" w:type="dxa"/>
+              <w:jc w:val="center"/>
+              <w:rPr>
+                <w:color w:val="000000" w:themeColor="text1"/>
+                <w:sz w:val="24"/>
+                <w:szCs w:val="24"/>
+              </w:rPr>
+            </w:pPr>
+            <w:r>
+              <w:rPr>
+                <w:color w:val="000000" w:themeColor="text1"/>
+                <w:sz w:val="24"/>
+                <w:szCs w:val="24"/>
+              </w:rPr>
+              <w:t>Isler</w:t>
+            </w:r>
+          </w:p>
+        </w:tc>
+        <w:tc>
+          <w:tcPr>
+            <w:tcW w:w="1893" w:type="dxa"/>
           </w:tcPr>
           <w:p>
             <w:pPr>
               <w:pStyle w:val="ListParagraph"/>
               <w:ind w:left="0"/>
               <w:contextualSpacing w:val="0"/>
+              <w:jc w:val="center"/>
               <w:cnfStyle w:val="000000000000" w:firstRow="0" w:lastRow="0" w:firstColumn="0" w:lastColumn="0" w:oddVBand="0" w:evenVBand="0" w:oddHBand="0" w:evenHBand="0" w:firstRowFirstColumn="0" w:firstRowLastColumn="0" w:lastRowFirstColumn="0" w:lastRowLastColumn="0"/>
               <w:rPr>
                 <w:color w:val="000000" w:themeColor="text1"/>
@@ -2528,7 +2763,7 @@
                 <w:sz w:val="24"/>
                 <w:szCs w:val="24"/>
               </w:rPr>
-              <w:t xml:space="preserve">0.75 </w:t>
+              <w:t>0.75</w:t>
             </w:r>
           </w:p>
         </w:tc>
@@ -2541,6 +2776,7 @@
               <w:pStyle w:val="ListParagraph"/>
               <w:ind w:left="0"/>
               <w:contextualSpacing w:val="0"/>
+              <w:jc w:val="center"/>
               <w:cnfStyle w:val="000000000000" w:firstRow="0" w:lastRow="0" w:firstColumn="0" w:lastColumn="0" w:oddVBand="0" w:evenVBand="0" w:oddHBand="0" w:evenHBand="0" w:firstRowFirstColumn="0" w:firstRowLastColumn="0" w:lastRowFirstColumn="0" w:lastRowLastColumn="0"/>
               <w:rPr>
                 <w:color w:val="000000" w:themeColor="text1"/>
@@ -2555,6 +2791,33 @@
                 <w:szCs w:val="24"/>
               </w:rPr>
               <w:t>230</w:t>
+            </w:r>
+          </w:p>
+        </w:tc>
+        <w:tc>
+          <w:tcPr>
+            <w:tcW w:w="1090" w:type="dxa"/>
+          </w:tcPr>
+          <w:p>
+            <w:pPr>
+              <w:pStyle w:val="ListParagraph"/>
+              <w:ind w:left="0"/>
+              <w:contextualSpacing w:val="0"/>
+              <w:jc w:val="center"/>
+              <w:cnfStyle w:val="000000000000" w:firstRow="0" w:lastRow="0" w:firstColumn="0" w:lastColumn="0" w:oddVBand="0" w:evenVBand="0" w:oddHBand="0" w:evenHBand="0" w:firstRowFirstColumn="0" w:firstRowLastColumn="0" w:lastRowFirstColumn="0" w:lastRowLastColumn="0"/>
+              <w:rPr>
+                <w:color w:val="000000" w:themeColor="text1"/>
+                <w:sz w:val="24"/>
+                <w:szCs w:val="24"/>
+              </w:rPr>
+            </w:pPr>
+            <w:r>
+              <w:rPr>
+                <w:color w:val="000000" w:themeColor="text1"/>
+                <w:sz w:val="24"/>
+                <w:szCs w:val="24"/>
+              </w:rPr>
+              <w:t>3</w:t>
             </w:r>
           </w:p>
         </w:tc>
@@ -2567,38 +2830,40 @@
         <w:tc>
           <w:tcPr>
             <w:cnfStyle w:val="001000000000" w:firstRow="0" w:lastRow="0" w:firstColumn="1" w:lastColumn="0" w:oddVBand="0" w:evenVBand="0" w:oddHBand="0" w:evenHBand="0" w:firstRowFirstColumn="0" w:firstRowLastColumn="0" w:lastRowFirstColumn="0" w:lastRowLastColumn="0"/>
-            <w:tcW w:w="2085" w:type="dxa"/>
+            <w:tcW w:w="1589" w:type="dxa"/>
           </w:tcPr>
           <w:p>
             <w:pPr>
               <w:pStyle w:val="ListParagraph"/>
               <w:ind w:left="0"/>
               <w:contextualSpacing w:val="0"/>
-              <w:rPr>
-                <w:color w:val="000000" w:themeColor="text1"/>
-                <w:sz w:val="24"/>
-                <w:szCs w:val="24"/>
-              </w:rPr>
-            </w:pPr>
-            <w:r>
-              <w:rPr>
-                <w:color w:val="000000" w:themeColor="text1"/>
-                <w:sz w:val="24"/>
-                <w:szCs w:val="24"/>
-              </w:rPr>
-              <w:t xml:space="preserve">Linzer </w:t>
-            </w:r>
-          </w:p>
-        </w:tc>
-        <w:tc>
-          <w:tcPr>
-            <w:tcW w:w="1906" w:type="dxa"/>
+              <w:jc w:val="center"/>
+              <w:rPr>
+                <w:color w:val="000000" w:themeColor="text1"/>
+                <w:sz w:val="24"/>
+                <w:szCs w:val="24"/>
+              </w:rPr>
+            </w:pPr>
+            <w:r>
+              <w:rPr>
+                <w:color w:val="000000" w:themeColor="text1"/>
+                <w:sz w:val="24"/>
+                <w:szCs w:val="24"/>
+              </w:rPr>
+              <w:t>Linzer</w:t>
+            </w:r>
+          </w:p>
+        </w:tc>
+        <w:tc>
+          <w:tcPr>
+            <w:tcW w:w="1893" w:type="dxa"/>
           </w:tcPr>
           <w:p>
             <w:pPr>
               <w:pStyle w:val="ListParagraph"/>
               <w:ind w:left="0"/>
               <w:contextualSpacing w:val="0"/>
+              <w:jc w:val="center"/>
               <w:cnfStyle w:val="000000100000" w:firstRow="0" w:lastRow="0" w:firstColumn="0" w:lastColumn="0" w:oddVBand="0" w:evenVBand="0" w:oddHBand="1" w:evenHBand="0" w:firstRowFirstColumn="0" w:firstRowLastColumn="0" w:lastRowFirstColumn="0" w:lastRowLastColumn="0"/>
               <w:rPr>
                 <w:color w:val="000000" w:themeColor="text1"/>
@@ -2612,7 +2877,7 @@
                 <w:sz w:val="24"/>
                 <w:szCs w:val="24"/>
               </w:rPr>
-              <w:t xml:space="preserve">0.6 </w:t>
+              <w:t>0.6</w:t>
             </w:r>
           </w:p>
         </w:tc>
@@ -2625,6 +2890,7 @@
               <w:pStyle w:val="ListParagraph"/>
               <w:ind w:left="0"/>
               <w:contextualSpacing w:val="0"/>
+              <w:jc w:val="center"/>
               <w:cnfStyle w:val="000000100000" w:firstRow="0" w:lastRow="0" w:firstColumn="0" w:lastColumn="0" w:oddVBand="0" w:evenVBand="0" w:oddHBand="1" w:evenHBand="0" w:firstRowFirstColumn="0" w:firstRowLastColumn="0" w:lastRowFirstColumn="0" w:lastRowLastColumn="0"/>
               <w:rPr>
                 <w:color w:val="000000" w:themeColor="text1"/>
@@ -2639,6 +2905,33 @@
                 <w:szCs w:val="24"/>
               </w:rPr>
               <w:t>200</w:t>
+            </w:r>
+          </w:p>
+        </w:tc>
+        <w:tc>
+          <w:tcPr>
+            <w:tcW w:w="1090" w:type="dxa"/>
+          </w:tcPr>
+          <w:p>
+            <w:pPr>
+              <w:pStyle w:val="ListParagraph"/>
+              <w:ind w:left="0"/>
+              <w:contextualSpacing w:val="0"/>
+              <w:jc w:val="center"/>
+              <w:cnfStyle w:val="000000100000" w:firstRow="0" w:lastRow="0" w:firstColumn="0" w:lastColumn="0" w:oddVBand="0" w:evenVBand="0" w:oddHBand="1" w:evenHBand="0" w:firstRowFirstColumn="0" w:firstRowLastColumn="0" w:lastRowFirstColumn="0" w:lastRowLastColumn="0"/>
+              <w:rPr>
+                <w:color w:val="000000" w:themeColor="text1"/>
+                <w:sz w:val="24"/>
+                <w:szCs w:val="24"/>
+              </w:rPr>
+            </w:pPr>
+            <w:r>
+              <w:rPr>
+                <w:color w:val="000000" w:themeColor="text1"/>
+                <w:sz w:val="24"/>
+                <w:szCs w:val="24"/>
+              </w:rPr>
+              <w:t>2.5</w:t>
             </w:r>
           </w:p>
         </w:tc>
@@ -5070,8 +5363,6 @@
           <w:szCs w:val="24"/>
         </w:rPr>
       </w:pPr>
-      <w:bookmarkStart w:id="0" w:name="_GoBack"/>
-      <w:bookmarkEnd w:id="0"/>
     </w:p>
     <w:p>
       <w:pPr>
@@ -6042,13 +6333,153 @@
                 <w:color w:val="000000" w:themeColor="text1"/>
               </w:rPr>
             </w:pPr>
+            <w:proofErr w:type="spellStart"/>
             <w:r>
               <w:rPr>
                 <w:b w:val="0"/>
                 <w:color w:val="000000" w:themeColor="text1"/>
               </w:rPr>
+              <w:t>ProductDeadline</w:t>
+            </w:r>
+            <w:proofErr w:type="spellEnd"/>
+            <w:r>
+              <w:rPr>
+                <w:b w:val="0"/>
+                <w:color w:val="000000" w:themeColor="text1"/>
+              </w:rPr>
+              <w:t xml:space="preserve"> </w:t>
+            </w:r>
+            <w:r>
+              <w:rPr>
+                <w:rFonts w:ascii="Cambria Math" w:hAnsi="Cambria Math" w:cs="Cambria Math"/>
+                <w:color w:val="000000" w:themeColor="text1"/>
+              </w:rPr>
+              <w:t>∀</w:t>
+            </w:r>
+            <w:r>
+              <w:rPr>
+                <w:rFonts w:cs="Cambria Math"/>
+                <w:color w:val="000000" w:themeColor="text1"/>
+              </w:rPr>
+              <w:t>P</w:t>
+            </w:r>
+            <w:r>
+              <w:rPr>
+                <w:rFonts w:cs="Cambria Math"/>
+                <w:b w:val="0"/>
+                <w:color w:val="000000" w:themeColor="text1"/>
+              </w:rPr>
+              <w:t>-re</w:t>
+            </w:r>
+          </w:p>
+        </w:tc>
+        <w:tc>
+          <w:tcPr>
+            <w:tcW w:w="4531" w:type="dxa"/>
+          </w:tcPr>
+          <w:p>
+            <w:pPr>
+              <w:tabs>
+                <w:tab w:val="left" w:pos="5670"/>
+              </w:tabs>
+              <w:cnfStyle w:val="000000100000" w:firstRow="0" w:lastRow="0" w:firstColumn="0" w:lastColumn="0" w:oddVBand="0" w:evenVBand="0" w:oddHBand="1" w:evenHBand="0" w:firstRowFirstColumn="0" w:firstRowLastColumn="0" w:lastRowFirstColumn="0" w:lastRowLastColumn="0"/>
+              <w:rPr>
+                <w:color w:val="000000" w:themeColor="text1"/>
+              </w:rPr>
+            </w:pPr>
+            <w:r>
+              <w:rPr>
+                <w:color w:val="000000" w:themeColor="text1"/>
+              </w:rPr>
+              <w:t>Termékek határideje</w:t>
+            </w:r>
+          </w:p>
+        </w:tc>
+      </w:tr>
+      <w:tr>
+        <w:tc>
+          <w:tcPr>
+            <w:cnfStyle w:val="001000000000" w:firstRow="0" w:lastRow="0" w:firstColumn="1" w:lastColumn="0" w:oddVBand="0" w:evenVBand="0" w:oddHBand="0" w:evenHBand="0" w:firstRowFirstColumn="0" w:firstRowLastColumn="0" w:lastRowFirstColumn="0" w:lastRowLastColumn="0"/>
+            <w:tcW w:w="4531" w:type="dxa"/>
+          </w:tcPr>
+          <w:p>
+            <w:pPr>
+              <w:tabs>
+                <w:tab w:val="left" w:pos="5670"/>
+              </w:tabs>
+              <w:rPr>
+                <w:b w:val="0"/>
+                <w:color w:val="000000" w:themeColor="text1"/>
+              </w:rPr>
+            </w:pPr>
+            <w:proofErr w:type="spellStart"/>
+            <w:r>
+              <w:rPr>
+                <w:b w:val="0"/>
+                <w:color w:val="000000" w:themeColor="text1"/>
+              </w:rPr>
+              <w:t>MinProductNumber</w:t>
+            </w:r>
+            <w:proofErr w:type="spellEnd"/>
+          </w:p>
+        </w:tc>
+        <w:tc>
+          <w:tcPr>
+            <w:tcW w:w="4531" w:type="dxa"/>
+          </w:tcPr>
+          <w:p>
+            <w:pPr>
+              <w:tabs>
+                <w:tab w:val="left" w:pos="5670"/>
+              </w:tabs>
+              <w:cnfStyle w:val="000000000000" w:firstRow="0" w:lastRow="0" w:firstColumn="0" w:lastColumn="0" w:oddVBand="0" w:evenVBand="0" w:oddHBand="0" w:evenHBand="0" w:firstRowFirstColumn="0" w:firstRowLastColumn="0" w:lastRowFirstColumn="0" w:lastRowLastColumn="0"/>
+              <w:rPr>
+                <w:color w:val="000000" w:themeColor="text1"/>
+              </w:rPr>
+            </w:pPr>
+            <w:r>
+              <w:rPr>
+                <w:color w:val="000000" w:themeColor="text1"/>
+              </w:rPr>
+              <w:t>M</w:t>
+            </w:r>
+            <w:r>
+              <w:rPr>
+                <w:color w:val="000000" w:themeColor="text1"/>
+              </w:rPr>
+              <w:t>inimálisan szállítandó</w:t>
+            </w:r>
+          </w:p>
+        </w:tc>
+      </w:tr>
+      <w:tr>
+        <w:trPr>
+          <w:cnfStyle w:val="000000100000" w:firstRow="0" w:lastRow="0" w:firstColumn="0" w:lastColumn="0" w:oddVBand="0" w:evenVBand="0" w:oddHBand="1" w:evenHBand="0" w:firstRowFirstColumn="0" w:firstRowLastColumn="0" w:lastRowFirstColumn="0" w:lastRowLastColumn="0"/>
+        </w:trPr>
+        <w:tc>
+          <w:tcPr>
+            <w:cnfStyle w:val="001000000000" w:firstRow="0" w:lastRow="0" w:firstColumn="1" w:lastColumn="0" w:oddVBand="0" w:evenVBand="0" w:oddHBand="0" w:evenHBand="0" w:firstRowFirstColumn="0" w:firstRowLastColumn="0" w:lastRowFirstColumn="0" w:lastRowLastColumn="0"/>
+            <w:tcW w:w="4531" w:type="dxa"/>
+          </w:tcPr>
+          <w:p>
+            <w:pPr>
+              <w:tabs>
+                <w:tab w:val="left" w:pos="5670"/>
+              </w:tabs>
+              <w:rPr>
+                <w:b w:val="0"/>
+                <w:color w:val="000000" w:themeColor="text1"/>
+              </w:rPr>
+            </w:pPr>
+            <w:proofErr w:type="spellStart"/>
+            <w:r>
+              <w:rPr>
+                <w:b w:val="0"/>
+                <w:color w:val="000000" w:themeColor="text1"/>
+              </w:rPr>
               <w:t>AvgSpeed</w:t>
             </w:r>
+            <w:proofErr w:type="spellEnd"/>
           </w:p>
         </w:tc>
         <w:tc>
@@ -7304,21 +7735,6 @@
           <w:tab w:val="left" w:pos="5670"/>
         </w:tabs>
         <w:spacing w:before="240"/>
-        <w:ind w:firstLine="567"/>
-        <w:rPr>
-          <w:b/>
-          <w:color w:val="000000" w:themeColor="text1"/>
-          <w:sz w:val="24"/>
-          <w:szCs w:val="24"/>
-        </w:rPr>
-      </w:pPr>
-    </w:p>
-    <w:p>
-      <w:pPr>
-        <w:tabs>
-          <w:tab w:val="left" w:pos="5670"/>
-        </w:tabs>
-        <w:spacing w:before="240"/>
         <w:rPr>
           <w:color w:val="44546A" w:themeColor="text2"/>
           <w:sz w:val="36"/>
@@ -7778,7 +8194,7 @@
           <w:sz w:val="24"/>
           <w:szCs w:val="24"/>
         </w:rPr>
-        <w:t>Melyik szállítási útvonal létezik</w:t>
+        <w:t>Minimális darabszámnak meg kell lenni, ha létezik az adott szállítás</w:t>
       </w:r>
       <w:r>
         <w:rPr>
@@ -7787,15 +8203,6 @@
           <w:sz w:val="24"/>
           <w:szCs w:val="24"/>
         </w:rPr>
-        <w:t>:</w:t>
-      </w:r>
-      <w:r>
-        <w:rPr>
-          <w:b/>
-          <w:color w:val="000000" w:themeColor="text1"/>
-          <w:sz w:val="24"/>
-          <w:szCs w:val="24"/>
-        </w:rPr>
         <w:br/>
       </w:r>
       <w:r>
@@ -7807,40 +8214,75 @@
         </w:rPr>
         <w:t>∀</w:t>
       </w:r>
-      <w:proofErr w:type="gramStart"/>
-      <w:r>
-        <w:rPr>
-          <w:color w:val="000000" w:themeColor="text1"/>
-          <w:sz w:val="24"/>
-          <w:szCs w:val="24"/>
-        </w:rPr>
-        <w:t>D,F</w:t>
-      </w:r>
-      <w:proofErr w:type="gramEnd"/>
-      <w:r>
-        <w:rPr>
-          <w:color w:val="000000" w:themeColor="text1"/>
-          <w:sz w:val="24"/>
-          <w:szCs w:val="24"/>
-        </w:rPr>
-        <w:t>,S-re: ExistingDelivery[D,F,S]*∑</w:t>
-      </w:r>
-      <w:r>
-        <w:rPr>
-          <w:color w:val="000000" w:themeColor="text1"/>
-          <w:sz w:val="24"/>
-          <w:szCs w:val="24"/>
-          <w:vertAlign w:val="subscript"/>
-        </w:rPr>
-        <w:t>P</w:t>
-      </w:r>
-      <w:r>
-        <w:rPr>
-          <w:color w:val="000000" w:themeColor="text1"/>
-          <w:sz w:val="24"/>
-          <w:szCs w:val="24"/>
-        </w:rPr>
-        <w:t xml:space="preserve"> Demand[S,P]&gt;=DailyDelivery[D,F,S]</w:t>
+      <w:r>
+        <w:rPr>
+          <w:color w:val="000000" w:themeColor="text1"/>
+          <w:sz w:val="24"/>
+          <w:szCs w:val="24"/>
+        </w:rPr>
+        <w:t>D,F,S-re:</w:t>
+      </w:r>
+      <w:r>
+        <w:rPr>
+          <w:color w:val="000000" w:themeColor="text1"/>
+          <w:sz w:val="24"/>
+          <w:szCs w:val="24"/>
+        </w:rPr>
+        <w:t xml:space="preserve"> </w:t>
+      </w:r>
+      <w:proofErr w:type="spellStart"/>
+      <w:r>
+        <w:rPr>
+          <w:color w:val="000000" w:themeColor="text1"/>
+          <w:sz w:val="24"/>
+          <w:szCs w:val="24"/>
+        </w:rPr>
+        <w:t>DailyDelivery</w:t>
+      </w:r>
+      <w:proofErr w:type="spellEnd"/>
+      <w:r>
+        <w:rPr>
+          <w:color w:val="000000" w:themeColor="text1"/>
+          <w:sz w:val="24"/>
+          <w:szCs w:val="24"/>
+        </w:rPr>
+        <w:t>[D,F,S]&gt;=</w:t>
+      </w:r>
+      <w:proofErr w:type="spellStart"/>
+      <w:r>
+        <w:rPr>
+          <w:color w:val="000000" w:themeColor="text1"/>
+          <w:sz w:val="24"/>
+          <w:szCs w:val="24"/>
+        </w:rPr>
+        <w:t>MinProductNumber</w:t>
+      </w:r>
+      <w:proofErr w:type="spellEnd"/>
+      <w:r>
+        <w:rPr>
+          <w:color w:val="000000" w:themeColor="text1"/>
+          <w:sz w:val="24"/>
+          <w:szCs w:val="24"/>
+        </w:rPr>
+        <w:t>*</w:t>
+      </w:r>
+      <w:proofErr w:type="spellStart"/>
+      <w:r>
+        <w:rPr>
+          <w:color w:val="000000" w:themeColor="text1"/>
+          <w:sz w:val="24"/>
+          <w:szCs w:val="24"/>
+        </w:rPr>
+        <w:t>ExistingDelivery</w:t>
+      </w:r>
+      <w:proofErr w:type="spellEnd"/>
+      <w:r>
+        <w:rPr>
+          <w:color w:val="000000" w:themeColor="text1"/>
+          <w:sz w:val="24"/>
+          <w:szCs w:val="24"/>
+        </w:rPr>
+        <w:t>[D,F,S]</w:t>
       </w:r>
     </w:p>
     <w:p>
@@ -7868,7 +8310,7 @@
           <w:sz w:val="24"/>
           <w:szCs w:val="24"/>
         </w:rPr>
-        <w:t>Termékek allokációja az üzemekhez</w:t>
+        <w:t>Melyik szállítási útvonal létezik</w:t>
       </w:r>
       <w:r>
         <w:rPr>
@@ -7900,86 +8342,37 @@
       <w:proofErr w:type="gramStart"/>
       <w:r>
         <w:rPr>
-          <w:rFonts w:cs="Cambria Math"/>
-          <w:color w:val="000000" w:themeColor="text1"/>
-          <w:sz w:val="24"/>
-          <w:szCs w:val="24"/>
-        </w:rPr>
-        <w:t>D,P</w:t>
+          <w:color w:val="000000" w:themeColor="text1"/>
+          <w:sz w:val="24"/>
+          <w:szCs w:val="24"/>
+        </w:rPr>
+        <w:t>D,F</w:t>
       </w:r>
       <w:proofErr w:type="gramEnd"/>
       <w:r>
         <w:rPr>
-          <w:rFonts w:cs="Cambria Math"/>
-          <w:color w:val="000000" w:themeColor="text1"/>
-          <w:sz w:val="24"/>
-          <w:szCs w:val="24"/>
-        </w:rPr>
-        <w:t>-re:</w:t>
-      </w:r>
-      <w:r>
-        <w:rPr>
-          <w:sz w:val="24"/>
-          <w:szCs w:val="24"/>
-        </w:rPr>
-        <w:t xml:space="preserve"> ∑</w:t>
-      </w:r>
-      <w:r>
-        <w:rPr>
-          <w:rFonts w:cs="Cambria Math"/>
+          <w:color w:val="000000" w:themeColor="text1"/>
+          <w:sz w:val="24"/>
+          <w:szCs w:val="24"/>
+        </w:rPr>
+        <w:t>,S-re: ExistingDelivery[D,F,S]*∑</w:t>
+      </w:r>
+      <w:r>
+        <w:rPr>
           <w:color w:val="000000" w:themeColor="text1"/>
           <w:sz w:val="24"/>
           <w:szCs w:val="24"/>
           <w:vertAlign w:val="subscript"/>
         </w:rPr>
-        <w:t>F</w:t>
-      </w:r>
-      <w:r>
-        <w:rPr>
-          <w:rFonts w:cs="Cambria Math"/>
-          <w:color w:val="000000" w:themeColor="text1"/>
-          <w:sz w:val="24"/>
-          <w:szCs w:val="24"/>
-        </w:rPr>
-        <w:t xml:space="preserve"> Alloc[D,P,F]* ∑</w:t>
-      </w:r>
-      <w:r>
-        <w:rPr>
-          <w:rFonts w:cs="Cambria Math"/>
-          <w:color w:val="000000" w:themeColor="text1"/>
-          <w:sz w:val="24"/>
-          <w:szCs w:val="24"/>
-          <w:vertAlign w:val="subscript"/>
-        </w:rPr>
-        <w:t>S</w:t>
-      </w:r>
-      <w:r>
-        <w:rPr>
-          <w:rFonts w:cs="Cambria Math"/>
-          <w:color w:val="000000" w:themeColor="text1"/>
-          <w:sz w:val="24"/>
-          <w:szCs w:val="24"/>
-        </w:rPr>
-        <w:t xml:space="preserve"> Demand[S,P]&gt;= ∑</w:t>
-      </w:r>
-      <w:r>
-        <w:rPr>
-          <w:rFonts w:cs="Cambria Math"/>
-          <w:color w:val="000000" w:themeColor="text1"/>
-          <w:sz w:val="24"/>
-          <w:szCs w:val="24"/>
-          <w:vertAlign w:val="subscript"/>
-        </w:rPr>
-        <w:t>S</w:t>
-      </w:r>
-      <w:r>
-        <w:rPr>
-          <w:rFonts w:cs="Cambria Math"/>
-          <w:color w:val="000000" w:themeColor="text1"/>
-          <w:sz w:val="24"/>
-          <w:szCs w:val="24"/>
-        </w:rPr>
-        <w:t xml:space="preserve"> Demand[S,P]</w:t>
+        <w:t>P</w:t>
+      </w:r>
+      <w:r>
+        <w:rPr>
+          <w:color w:val="000000" w:themeColor="text1"/>
+          <w:sz w:val="24"/>
+          <w:szCs w:val="24"/>
+        </w:rPr>
+        <w:t xml:space="preserve"> Demand[S,P]&gt;=DailyDelivery[D,F,S]</w:t>
       </w:r>
     </w:p>
     <w:p>
@@ -8007,7 +8400,7 @@
           <w:sz w:val="24"/>
           <w:szCs w:val="24"/>
         </w:rPr>
-        <w:t>Ha nincs allokálva, nem is termelhető</w:t>
+        <w:t>Termékek allokációja az üzemekhez</w:t>
       </w:r>
       <w:r>
         <w:rPr>
@@ -8054,7 +8447,62 @@
           <w:sz w:val="24"/>
           <w:szCs w:val="24"/>
         </w:rPr>
-        <w:t>,F-re: Alloc[D,P,F]&lt;=Produce[D,F,P]</w:t>
+        <w:t>-re:</w:t>
+      </w:r>
+      <w:r>
+        <w:rPr>
+          <w:sz w:val="24"/>
+          <w:szCs w:val="24"/>
+        </w:rPr>
+        <w:t xml:space="preserve"> ∑</w:t>
+      </w:r>
+      <w:r>
+        <w:rPr>
+          <w:rFonts w:cs="Cambria Math"/>
+          <w:color w:val="000000" w:themeColor="text1"/>
+          <w:sz w:val="24"/>
+          <w:szCs w:val="24"/>
+          <w:vertAlign w:val="subscript"/>
+        </w:rPr>
+        <w:t>F</w:t>
+      </w:r>
+      <w:r>
+        <w:rPr>
+          <w:rFonts w:cs="Cambria Math"/>
+          <w:color w:val="000000" w:themeColor="text1"/>
+          <w:sz w:val="24"/>
+          <w:szCs w:val="24"/>
+        </w:rPr>
+        <w:t xml:space="preserve"> </w:t>
+      </w:r>
+      <w:proofErr w:type="spellStart"/>
+      <w:r>
+        <w:rPr>
+          <w:rFonts w:cs="Cambria Math"/>
+          <w:color w:val="000000" w:themeColor="text1"/>
+          <w:sz w:val="24"/>
+          <w:szCs w:val="24"/>
+        </w:rPr>
+        <w:t>Alloc</w:t>
+      </w:r>
+      <w:proofErr w:type="spellEnd"/>
+      <w:r>
+        <w:rPr>
+          <w:rFonts w:cs="Cambria Math"/>
+          <w:color w:val="000000" w:themeColor="text1"/>
+          <w:sz w:val="24"/>
+          <w:szCs w:val="24"/>
+        </w:rPr>
+        <w:t>[D,P,F</w:t>
+      </w:r>
+      <w:r>
+        <w:rPr>
+          <w:rFonts w:cs="Cambria Math"/>
+          <w:color w:val="000000" w:themeColor="text1"/>
+          <w:sz w:val="24"/>
+          <w:szCs w:val="24"/>
+        </w:rPr>
+        <w:t>=2</w:t>
       </w:r>
     </w:p>
     <w:p>
@@ -8075,6 +8523,7 @@
           <w:szCs w:val="24"/>
         </w:rPr>
       </w:pPr>
+      <w:proofErr w:type="spellStart"/>
       <w:r>
         <w:rPr>
           <w:b/>
@@ -8082,7 +8531,17 @@
           <w:sz w:val="24"/>
           <w:szCs w:val="24"/>
         </w:rPr>
-        <w:t>ProductionTimeProductSum segédváltozó kiszámítása</w:t>
+        <w:t>ProductionTimeProductSum</w:t>
+      </w:r>
+      <w:proofErr w:type="spellEnd"/>
+      <w:r>
+        <w:rPr>
+          <w:b/>
+          <w:color w:val="000000" w:themeColor="text1"/>
+          <w:sz w:val="24"/>
+          <w:szCs w:val="24"/>
+        </w:rPr>
+        <w:t xml:space="preserve"> segédváltozó kiszámítása</w:t>
       </w:r>
       <w:r>
         <w:rPr>
@@ -8597,7 +9056,7 @@
           <w:sz w:val="24"/>
           <w:szCs w:val="24"/>
         </w:rPr>
-        <w:t>ProductionTimeFactorySum segédváltozó kiszámítása</w:t>
+        <w:t xml:space="preserve">Határidők betartása </w:t>
       </w:r>
       <w:r>
         <w:rPr>
@@ -8606,15 +9065,6 @@
           <w:sz w:val="24"/>
           <w:szCs w:val="24"/>
         </w:rPr>
-        <w:t>:</w:t>
-      </w:r>
-      <w:r>
-        <w:rPr>
-          <w:b/>
-          <w:color w:val="000000" w:themeColor="text1"/>
-          <w:sz w:val="24"/>
-          <w:szCs w:val="24"/>
-        </w:rPr>
         <w:br/>
       </w:r>
       <w:r>
@@ -8629,70 +9079,40 @@
       <w:proofErr w:type="gramStart"/>
       <w:r>
         <w:rPr>
-          <w:color w:val="000000" w:themeColor="text1"/>
-          <w:sz w:val="24"/>
-          <w:szCs w:val="24"/>
-        </w:rPr>
-        <w:t>D,F</w:t>
+          <w:rFonts w:cs="Cambria Math"/>
+          <w:color w:val="000000" w:themeColor="text1"/>
+          <w:sz w:val="24"/>
+          <w:szCs w:val="24"/>
+        </w:rPr>
+        <w:t>D</w:t>
+      </w:r>
+      <w:r>
+        <w:rPr>
+          <w:rFonts w:cs="Cambria Math"/>
+          <w:color w:val="000000" w:themeColor="text1"/>
+          <w:sz w:val="24"/>
+          <w:szCs w:val="24"/>
+        </w:rPr>
+        <w:t>,F</w:t>
       </w:r>
       <w:proofErr w:type="gramEnd"/>
       <w:r>
         <w:rPr>
-          <w:color w:val="000000" w:themeColor="text1"/>
-          <w:sz w:val="24"/>
-          <w:szCs w:val="24"/>
-        </w:rPr>
-        <w:t>-re:</w:t>
-      </w:r>
-      <w:r>
-        <w:rPr>
-          <w:color w:val="000000" w:themeColor="text1"/>
-          <w:sz w:val="24"/>
-          <w:szCs w:val="24"/>
-        </w:rPr>
-        <w:t xml:space="preserve"> </w:t>
-      </w:r>
-      <w:r>
-        <w:rPr>
-          <w:color w:val="000000" w:themeColor="text1"/>
-          <w:sz w:val="24"/>
-          <w:szCs w:val="24"/>
-        </w:rPr>
-        <w:t>∑</w:t>
-      </w:r>
-      <w:r>
-        <w:rPr>
-          <w:color w:val="000000" w:themeColor="text1"/>
-          <w:sz w:val="24"/>
-          <w:szCs w:val="24"/>
-          <w:vertAlign w:val="subscript"/>
-        </w:rPr>
-        <w:t>P</w:t>
-      </w:r>
-      <w:r>
-        <w:rPr>
-          <w:color w:val="000000" w:themeColor="text1"/>
-          <w:sz w:val="24"/>
-          <w:szCs w:val="24"/>
-          <w:vertAlign w:val="subscript"/>
-        </w:rPr>
-        <w:t xml:space="preserve"> </w:t>
-      </w:r>
-      <w:r>
-        <w:rPr>
-          <w:color w:val="000000" w:themeColor="text1"/>
-          <w:sz w:val="24"/>
-          <w:szCs w:val="24"/>
-        </w:rPr>
-        <w:t>ProductionTimeProductSum[D,P,F]</w:t>
-      </w:r>
-      <w:r>
-        <w:rPr>
-          <w:color w:val="000000" w:themeColor="text1"/>
-          <w:sz w:val="24"/>
-          <w:szCs w:val="24"/>
-        </w:rPr>
-        <w:t>=ProductionTimeFactorySum[D,F]</w:t>
+          <w:rFonts w:cs="Cambria Math"/>
+          <w:color w:val="000000" w:themeColor="text1"/>
+          <w:sz w:val="24"/>
+          <w:szCs w:val="24"/>
+        </w:rPr>
+        <w:t xml:space="preserve">,P-re: </w:t>
+      </w:r>
+      <w:r>
+        <w:rPr>
+          <w:rFonts w:cs="Cambria Math"/>
+          <w:color w:val="000000" w:themeColor="text1"/>
+          <w:sz w:val="24"/>
+          <w:szCs w:val="24"/>
+        </w:rPr>
+        <w:t>Finish[D,F,P]&lt;=ProductDeadline[P]</w:t>
       </w:r>
     </w:p>
     <w:p>
@@ -8720,7 +9140,7 @@
           <w:sz w:val="24"/>
           <w:szCs w:val="24"/>
         </w:rPr>
-        <w:t xml:space="preserve">Ha az adott üzem szállít adott boltba, akkor a gyártással időben el kell készülni, hogy </w:t>
+        <w:t>ProductionTimeFactorySum segédváltozó kiszámítása</w:t>
       </w:r>
       <w:r>
         <w:rPr>
@@ -8729,7 +9149,7 @@
           <w:sz w:val="24"/>
           <w:szCs w:val="24"/>
         </w:rPr>
-        <w:t>oda érjenek a termékek nyitásra:</w:t>
+        <w:t>:</w:t>
       </w:r>
       <w:r>
         <w:rPr>
@@ -8765,7 +9185,7 @@
           <w:sz w:val="24"/>
           <w:szCs w:val="24"/>
         </w:rPr>
-        <w:t>,S-re:</w:t>
+        <w:t>-re:</w:t>
       </w:r>
       <w:r>
         <w:rPr>
@@ -8781,51 +9201,55 @@
           <w:sz w:val="24"/>
           <w:szCs w:val="24"/>
         </w:rPr>
-        <w:t>WorkStarting[D,F]+ProductionTimeFactorySum[D,F]+</w:t>
-      </w:r>
-      <w:r>
-        <w:rPr>
-          <w:color w:val="000000" w:themeColor="text1"/>
-          <w:sz w:val="24"/>
-          <w:szCs w:val="24"/>
-        </w:rPr>
-        <w:br/>
-      </w:r>
-      <w:r>
-        <w:rPr>
-          <w:color w:val="000000" w:themeColor="text1"/>
-          <w:sz w:val="24"/>
-          <w:szCs w:val="24"/>
-        </w:rPr>
-        <w:t>(Distance[F,S]/AvgSpeed)&lt;=OpeningTimes[D,S]+BigM*(1-(ExistingDelivery[D,F,S]))</w:t>
-      </w:r>
-    </w:p>
-    <w:p>
-      <w:pPr>
+        <w:t>∑</w:t>
+      </w:r>
+      <w:r>
+        <w:rPr>
+          <w:color w:val="000000" w:themeColor="text1"/>
+          <w:sz w:val="24"/>
+          <w:szCs w:val="24"/>
+          <w:vertAlign w:val="subscript"/>
+        </w:rPr>
+        <w:t>P</w:t>
+      </w:r>
+      <w:r>
+        <w:rPr>
+          <w:color w:val="000000" w:themeColor="text1"/>
+          <w:sz w:val="24"/>
+          <w:szCs w:val="24"/>
+          <w:vertAlign w:val="subscript"/>
+        </w:rPr>
+        <w:t xml:space="preserve"> </w:t>
+      </w:r>
+      <w:r>
+        <w:rPr>
+          <w:color w:val="000000" w:themeColor="text1"/>
+          <w:sz w:val="24"/>
+          <w:szCs w:val="24"/>
+        </w:rPr>
+        <w:t>ProductionTimeProductSum[D,P,F]</w:t>
+      </w:r>
+      <w:r>
+        <w:rPr>
+          <w:color w:val="000000" w:themeColor="text1"/>
+          <w:sz w:val="24"/>
+          <w:szCs w:val="24"/>
+        </w:rPr>
+        <w:t>=ProductionTimeFactorySum[D,F]</w:t>
+      </w:r>
+    </w:p>
+    <w:p>
+      <w:pPr>
+        <w:pStyle w:val="ListParagraph"/>
+        <w:numPr>
+          <w:ilvl w:val="0"/>
+          <w:numId w:val="23"/>
+        </w:numPr>
         <w:tabs>
           <w:tab w:val="left" w:pos="5670"/>
         </w:tabs>
         <w:spacing w:before="240"/>
         <w:rPr>
-          <w:color w:val="44546A" w:themeColor="text2"/>
-          <w:sz w:val="36"/>
-          <w:szCs w:val="36"/>
-        </w:rPr>
-      </w:pPr>
-      <w:r>
-        <w:rPr>
-          <w:color w:val="44546A" w:themeColor="text2"/>
-          <w:sz w:val="36"/>
-          <w:szCs w:val="36"/>
-        </w:rPr>
-        <w:t>Célfüggvény</w:t>
-      </w:r>
-    </w:p>
-    <w:p>
-      <w:pPr>
-        <w:spacing w:before="240"/>
-        <w:ind w:left="567"/>
-        <w:rPr>
           <w:b/>
           <w:color w:val="000000" w:themeColor="text1"/>
           <w:sz w:val="24"/>
@@ -8839,7 +9263,7 @@
           <w:sz w:val="24"/>
           <w:szCs w:val="24"/>
         </w:rPr>
-        <w:t>Maximalizáljuk a heti profitot az adott paraméterek mellett:</w:t>
+        <w:t xml:space="preserve">Ha az adott üzem szállít adott boltba, akkor a gyártással időben el kell készülni, hogy </w:t>
       </w:r>
       <w:r>
         <w:rPr>
@@ -8848,6 +9272,15 @@
           <w:sz w:val="24"/>
           <w:szCs w:val="24"/>
         </w:rPr>
+        <w:t>oda érjenek a termékek nyitásra:</w:t>
+      </w:r>
+      <w:r>
+        <w:rPr>
+          <w:b/>
+          <w:color w:val="000000" w:themeColor="text1"/>
+          <w:sz w:val="24"/>
+          <w:szCs w:val="24"/>
+        </w:rPr>
         <w:br/>
       </w:r>
       <w:r>
@@ -8859,49 +9292,14 @@
         </w:rPr>
         <w:t>∀</w:t>
       </w:r>
-      <w:r>
-        <w:rPr>
-          <w:rFonts w:cs="Cambria Math"/>
-          <w:color w:val="000000" w:themeColor="text1"/>
-          <w:sz w:val="24"/>
-          <w:szCs w:val="24"/>
-        </w:rPr>
-        <w:t>D</w:t>
-      </w:r>
-      <w:r>
-        <w:rPr>
-          <w:rFonts w:cs="Cambria Math"/>
-          <w:color w:val="000000" w:themeColor="text1"/>
-          <w:sz w:val="24"/>
-          <w:szCs w:val="24"/>
-        </w:rPr>
-        <w:t>-re</w:t>
-      </w:r>
-      <w:r>
-        <w:rPr>
-          <w:color w:val="000000" w:themeColor="text1"/>
-          <w:sz w:val="24"/>
-          <w:szCs w:val="24"/>
-        </w:rPr>
-        <w:t xml:space="preserve">: </w:t>
-      </w:r>
-      <w:r>
-        <w:rPr>
-          <w:color w:val="000000" w:themeColor="text1"/>
-          <w:sz w:val="24"/>
-          <w:szCs w:val="24"/>
-        </w:rPr>
-        <w:t>∑</w:t>
-      </w:r>
       <w:proofErr w:type="gramStart"/>
       <w:r>
         <w:rPr>
           <w:color w:val="000000" w:themeColor="text1"/>
           <w:sz w:val="24"/>
           <w:szCs w:val="24"/>
-          <w:vertAlign w:val="subscript"/>
-        </w:rPr>
-        <w:t>P,F</w:t>
+        </w:rPr>
+        <w:t>D,F</w:t>
       </w:r>
       <w:proofErr w:type="gramEnd"/>
       <w:r>
@@ -8909,9 +9307,8 @@
           <w:color w:val="000000" w:themeColor="text1"/>
           <w:sz w:val="24"/>
           <w:szCs w:val="24"/>
-          <w:vertAlign w:val="subscript"/>
-        </w:rPr>
-        <w:t>,S</w:t>
+        </w:rPr>
+        <w:t>,S-re:</w:t>
       </w:r>
       <w:r>
         <w:rPr>
@@ -8921,58 +9318,13 @@
         </w:rPr>
         <w:t xml:space="preserve"> </w:t>
       </w:r>
-      <w:proofErr w:type="spellStart"/>
-      <w:r>
-        <w:rPr>
-          <w:color w:val="000000" w:themeColor="text1"/>
-          <w:sz w:val="24"/>
-          <w:szCs w:val="24"/>
-        </w:rPr>
-        <w:t>Deliver</w:t>
-      </w:r>
-      <w:proofErr w:type="spellEnd"/>
-      <w:r>
-        <w:rPr>
-          <w:color w:val="000000" w:themeColor="text1"/>
-          <w:sz w:val="24"/>
-          <w:szCs w:val="24"/>
-        </w:rPr>
-        <w:t>[D,F,S,P]*Price[P]-∑</w:t>
-      </w:r>
-      <w:r>
-        <w:rPr>
-          <w:color w:val="000000" w:themeColor="text1"/>
-          <w:sz w:val="24"/>
-          <w:szCs w:val="24"/>
-          <w:vertAlign w:val="subscript"/>
-        </w:rPr>
-        <w:t>F,S</w:t>
-      </w:r>
-      <w:r>
-        <w:rPr>
-          <w:color w:val="000000" w:themeColor="text1"/>
-          <w:sz w:val="24"/>
-          <w:szCs w:val="24"/>
-        </w:rPr>
-        <w:t xml:space="preserve"> </w:t>
-      </w:r>
-      <w:proofErr w:type="spellStart"/>
-      <w:r>
-        <w:rPr>
-          <w:color w:val="000000" w:themeColor="text1"/>
-          <w:sz w:val="24"/>
-          <w:szCs w:val="24"/>
-        </w:rPr>
-        <w:t>ExistingDelivery</w:t>
-      </w:r>
-      <w:proofErr w:type="spellEnd"/>
-      <w:r>
-        <w:rPr>
-          <w:color w:val="000000" w:themeColor="text1"/>
-          <w:sz w:val="24"/>
-          <w:szCs w:val="24"/>
-        </w:rPr>
-        <w:t>[D,F,S]*</w:t>
+      <w:r>
+        <w:rPr>
+          <w:color w:val="000000" w:themeColor="text1"/>
+          <w:sz w:val="24"/>
+          <w:szCs w:val="24"/>
+        </w:rPr>
+        <w:t>WorkStarting[D,F]+ProductionTimeFactorySum[D,F]+</w:t>
       </w:r>
       <w:r>
         <w:rPr>
@@ -8982,108 +9334,14 @@
         </w:rPr>
         <w:br/>
       </w:r>
-      <w:proofErr w:type="spellStart"/>
-      <w:r>
-        <w:rPr>
-          <w:color w:val="000000" w:themeColor="text1"/>
-          <w:sz w:val="24"/>
-          <w:szCs w:val="24"/>
-        </w:rPr>
-        <w:t>Distance</w:t>
-      </w:r>
-      <w:proofErr w:type="spellEnd"/>
-      <w:r>
-        <w:rPr>
-          <w:color w:val="000000" w:themeColor="text1"/>
-          <w:sz w:val="24"/>
-          <w:szCs w:val="24"/>
-        </w:rPr>
-        <w:t>[F,S]*(</w:t>
-      </w:r>
-      <w:proofErr w:type="spellStart"/>
-      <w:r>
-        <w:rPr>
-          <w:color w:val="000000" w:themeColor="text1"/>
-          <w:sz w:val="24"/>
-          <w:szCs w:val="24"/>
-        </w:rPr>
-        <w:t>Consumption</w:t>
-      </w:r>
-      <w:proofErr w:type="spellEnd"/>
-      <w:r>
-        <w:rPr>
-          <w:color w:val="000000" w:themeColor="text1"/>
-          <w:sz w:val="24"/>
-          <w:szCs w:val="24"/>
-        </w:rPr>
-        <w:t>/100)*</w:t>
-      </w:r>
-      <w:proofErr w:type="spellStart"/>
-      <w:r>
-        <w:rPr>
-          <w:color w:val="000000" w:themeColor="text1"/>
-          <w:sz w:val="24"/>
-          <w:szCs w:val="24"/>
-        </w:rPr>
-        <w:t>FuelCost</w:t>
-      </w:r>
-      <w:proofErr w:type="spellEnd"/>
-      <w:r>
-        <w:rPr>
-          <w:color w:val="000000" w:themeColor="text1"/>
-          <w:sz w:val="24"/>
-          <w:szCs w:val="24"/>
-        </w:rPr>
-        <w:t>)</w:t>
-      </w:r>
-      <w:r>
-        <w:rPr>
-          <w:color w:val="000000" w:themeColor="text1"/>
-          <w:sz w:val="24"/>
-          <w:szCs w:val="24"/>
-        </w:rPr>
-        <w:t>-&gt;MAX!</w:t>
-      </w:r>
-      <w:r>
-        <w:rPr>
-          <w:color w:val="000000" w:themeColor="text1"/>
-          <w:sz w:val="24"/>
-          <w:szCs w:val="24"/>
-        </w:rPr>
-        <w:tab/>
-      </w:r>
-    </w:p>
-    <w:p>
-      <w:pPr>
-        <w:spacing w:before="240"/>
-        <w:ind w:firstLine="567"/>
-        <w:rPr>
-          <w:color w:val="000000" w:themeColor="text1"/>
-          <w:sz w:val="24"/>
-          <w:szCs w:val="24"/>
-        </w:rPr>
-      </w:pPr>
-    </w:p>
-    <w:p>
-      <w:pPr>
-        <w:spacing w:before="240"/>
-        <w:ind w:firstLine="567"/>
-        <w:rPr>
-          <w:color w:val="000000" w:themeColor="text1"/>
-          <w:sz w:val="24"/>
-          <w:szCs w:val="24"/>
-        </w:rPr>
-      </w:pPr>
-    </w:p>
-    <w:p>
-      <w:pPr>
-        <w:spacing w:before="240"/>
-        <w:rPr>
-          <w:color w:val="000000" w:themeColor="text1"/>
-          <w:sz w:val="24"/>
-          <w:szCs w:val="24"/>
-        </w:rPr>
-      </w:pPr>
+      <w:r>
+        <w:rPr>
+          <w:color w:val="000000" w:themeColor="text1"/>
+          <w:sz w:val="24"/>
+          <w:szCs w:val="24"/>
+        </w:rPr>
+        <w:t>(Distance[F,S]/AvgSpeed)&lt;=OpeningTimes[D,S]+BigM*(1-(ExistingDelivery[D,F,S]))</w:t>
+      </w:r>
     </w:p>
     <w:p>
       <w:pPr>
@@ -9103,8 +9361,250 @@
           <w:sz w:val="36"/>
           <w:szCs w:val="36"/>
         </w:rPr>
-        <w:t>Futtatási eredmények</w:t>
-      </w:r>
+        <w:t>Célfüggvény</w:t>
+      </w:r>
+    </w:p>
+    <w:p>
+      <w:pPr>
+        <w:spacing w:before="240"/>
+        <w:ind w:left="567"/>
+        <w:rPr>
+          <w:b/>
+          <w:color w:val="000000" w:themeColor="text1"/>
+          <w:sz w:val="24"/>
+          <w:szCs w:val="24"/>
+        </w:rPr>
+      </w:pPr>
+      <w:r>
+        <w:rPr>
+          <w:b/>
+          <w:color w:val="000000" w:themeColor="text1"/>
+          <w:sz w:val="24"/>
+          <w:szCs w:val="24"/>
+        </w:rPr>
+        <w:t>Maximalizáljuk a heti profitot az adott paraméterek mellett:</w:t>
+      </w:r>
+      <w:r>
+        <w:rPr>
+          <w:b/>
+          <w:color w:val="000000" w:themeColor="text1"/>
+          <w:sz w:val="24"/>
+          <w:szCs w:val="24"/>
+        </w:rPr>
+        <w:br/>
+      </w:r>
+      <w:r>
+        <w:rPr>
+          <w:rFonts w:ascii="Cambria Math" w:hAnsi="Cambria Math" w:cs="Cambria Math"/>
+          <w:color w:val="000000" w:themeColor="text1"/>
+          <w:sz w:val="24"/>
+          <w:szCs w:val="24"/>
+        </w:rPr>
+        <w:t>∀</w:t>
+      </w:r>
+      <w:r>
+        <w:rPr>
+          <w:rFonts w:cs="Cambria Math"/>
+          <w:color w:val="000000" w:themeColor="text1"/>
+          <w:sz w:val="24"/>
+          <w:szCs w:val="24"/>
+        </w:rPr>
+        <w:t>D</w:t>
+      </w:r>
+      <w:r>
+        <w:rPr>
+          <w:rFonts w:cs="Cambria Math"/>
+          <w:color w:val="000000" w:themeColor="text1"/>
+          <w:sz w:val="24"/>
+          <w:szCs w:val="24"/>
+        </w:rPr>
+        <w:t>-re</w:t>
+      </w:r>
+      <w:r>
+        <w:rPr>
+          <w:color w:val="000000" w:themeColor="text1"/>
+          <w:sz w:val="24"/>
+          <w:szCs w:val="24"/>
+        </w:rPr>
+        <w:t xml:space="preserve">: </w:t>
+      </w:r>
+      <w:r>
+        <w:rPr>
+          <w:color w:val="000000" w:themeColor="text1"/>
+          <w:sz w:val="24"/>
+          <w:szCs w:val="24"/>
+        </w:rPr>
+        <w:t>∑</w:t>
+      </w:r>
+      <w:proofErr w:type="gramStart"/>
+      <w:r>
+        <w:rPr>
+          <w:color w:val="000000" w:themeColor="text1"/>
+          <w:sz w:val="24"/>
+          <w:szCs w:val="24"/>
+          <w:vertAlign w:val="subscript"/>
+        </w:rPr>
+        <w:t>P,F</w:t>
+      </w:r>
+      <w:proofErr w:type="gramEnd"/>
+      <w:r>
+        <w:rPr>
+          <w:color w:val="000000" w:themeColor="text1"/>
+          <w:sz w:val="24"/>
+          <w:szCs w:val="24"/>
+          <w:vertAlign w:val="subscript"/>
+        </w:rPr>
+        <w:t>,S</w:t>
+      </w:r>
+      <w:r>
+        <w:rPr>
+          <w:color w:val="000000" w:themeColor="text1"/>
+          <w:sz w:val="24"/>
+          <w:szCs w:val="24"/>
+        </w:rPr>
+        <w:t xml:space="preserve"> </w:t>
+      </w:r>
+      <w:proofErr w:type="spellStart"/>
+      <w:r>
+        <w:rPr>
+          <w:color w:val="000000" w:themeColor="text1"/>
+          <w:sz w:val="24"/>
+          <w:szCs w:val="24"/>
+        </w:rPr>
+        <w:t>Deliver</w:t>
+      </w:r>
+      <w:proofErr w:type="spellEnd"/>
+      <w:r>
+        <w:rPr>
+          <w:color w:val="000000" w:themeColor="text1"/>
+          <w:sz w:val="24"/>
+          <w:szCs w:val="24"/>
+        </w:rPr>
+        <w:t>[D,F,S,P]*Price[P]-∑</w:t>
+      </w:r>
+      <w:r>
+        <w:rPr>
+          <w:color w:val="000000" w:themeColor="text1"/>
+          <w:sz w:val="24"/>
+          <w:szCs w:val="24"/>
+          <w:vertAlign w:val="subscript"/>
+        </w:rPr>
+        <w:t>F,S</w:t>
+      </w:r>
+      <w:r>
+        <w:rPr>
+          <w:color w:val="000000" w:themeColor="text1"/>
+          <w:sz w:val="24"/>
+          <w:szCs w:val="24"/>
+        </w:rPr>
+        <w:t xml:space="preserve"> </w:t>
+      </w:r>
+      <w:proofErr w:type="spellStart"/>
+      <w:r>
+        <w:rPr>
+          <w:color w:val="000000" w:themeColor="text1"/>
+          <w:sz w:val="24"/>
+          <w:szCs w:val="24"/>
+        </w:rPr>
+        <w:t>ExistingDelivery</w:t>
+      </w:r>
+      <w:proofErr w:type="spellEnd"/>
+      <w:r>
+        <w:rPr>
+          <w:color w:val="000000" w:themeColor="text1"/>
+          <w:sz w:val="24"/>
+          <w:szCs w:val="24"/>
+        </w:rPr>
+        <w:t>[D,F,S]*</w:t>
+      </w:r>
+      <w:r>
+        <w:rPr>
+          <w:color w:val="000000" w:themeColor="text1"/>
+          <w:sz w:val="24"/>
+          <w:szCs w:val="24"/>
+        </w:rPr>
+        <w:br/>
+      </w:r>
+      <w:proofErr w:type="spellStart"/>
+      <w:r>
+        <w:rPr>
+          <w:color w:val="000000" w:themeColor="text1"/>
+          <w:sz w:val="24"/>
+          <w:szCs w:val="24"/>
+        </w:rPr>
+        <w:t>Distance</w:t>
+      </w:r>
+      <w:proofErr w:type="spellEnd"/>
+      <w:r>
+        <w:rPr>
+          <w:color w:val="000000" w:themeColor="text1"/>
+          <w:sz w:val="24"/>
+          <w:szCs w:val="24"/>
+        </w:rPr>
+        <w:t>[F,S]*(</w:t>
+      </w:r>
+      <w:proofErr w:type="spellStart"/>
+      <w:r>
+        <w:rPr>
+          <w:color w:val="000000" w:themeColor="text1"/>
+          <w:sz w:val="24"/>
+          <w:szCs w:val="24"/>
+        </w:rPr>
+        <w:t>Consumption</w:t>
+      </w:r>
+      <w:proofErr w:type="spellEnd"/>
+      <w:r>
+        <w:rPr>
+          <w:color w:val="000000" w:themeColor="text1"/>
+          <w:sz w:val="24"/>
+          <w:szCs w:val="24"/>
+        </w:rPr>
+        <w:t>/100)*</w:t>
+      </w:r>
+      <w:proofErr w:type="spellStart"/>
+      <w:r>
+        <w:rPr>
+          <w:color w:val="000000" w:themeColor="text1"/>
+          <w:sz w:val="24"/>
+          <w:szCs w:val="24"/>
+        </w:rPr>
+        <w:t>FuelCost</w:t>
+      </w:r>
+      <w:proofErr w:type="spellEnd"/>
+      <w:r>
+        <w:rPr>
+          <w:color w:val="000000" w:themeColor="text1"/>
+          <w:sz w:val="24"/>
+          <w:szCs w:val="24"/>
+        </w:rPr>
+        <w:t>)</w:t>
+      </w:r>
+      <w:r>
+        <w:rPr>
+          <w:color w:val="000000" w:themeColor="text1"/>
+          <w:sz w:val="24"/>
+          <w:szCs w:val="24"/>
+        </w:rPr>
+        <w:t>-&gt;MAX!</w:t>
+      </w:r>
+      <w:r>
+        <w:rPr>
+          <w:color w:val="000000" w:themeColor="text1"/>
+          <w:sz w:val="24"/>
+          <w:szCs w:val="24"/>
+        </w:rPr>
+        <w:tab/>
+      </w:r>
+    </w:p>
+    <w:p>
+      <w:pPr>
+        <w:spacing w:before="240"/>
+        <w:rPr>
+          <w:color w:val="000000" w:themeColor="text1"/>
+          <w:sz w:val="24"/>
+          <w:szCs w:val="24"/>
+        </w:rPr>
+      </w:pPr>
     </w:p>
     <w:p>
       <w:pPr>
@@ -9119,9 +9619,1126 @@
         </w:rPr>
       </w:pPr>
     </w:p>
+    <w:p>
+      <w:pPr>
+        <w:tabs>
+          <w:tab w:val="left" w:pos="5670"/>
+        </w:tabs>
+        <w:spacing w:before="240"/>
+        <w:rPr>
+          <w:color w:val="44546A" w:themeColor="text2"/>
+          <w:sz w:val="36"/>
+          <w:szCs w:val="36"/>
+        </w:rPr>
+      </w:pPr>
+      <w:r>
+        <w:rPr>
+          <w:color w:val="44546A" w:themeColor="text2"/>
+          <w:sz w:val="36"/>
+          <w:szCs w:val="36"/>
+        </w:rPr>
+        <w:t>Futtatási eredmények</w:t>
+      </w:r>
+    </w:p>
+    <w:p>
+      <w:pPr>
+        <w:tabs>
+          <w:tab w:val="left" w:pos="5670"/>
+        </w:tabs>
+        <w:spacing w:before="240"/>
+        <w:rPr>
+          <w:color w:val="44546A" w:themeColor="text2"/>
+          <w:sz w:val="24"/>
+          <w:szCs w:val="24"/>
+        </w:rPr>
+      </w:pPr>
+      <w:r>
+        <w:rPr>
+          <w:color w:val="44546A" w:themeColor="text2"/>
+          <w:sz w:val="24"/>
+          <w:szCs w:val="24"/>
+        </w:rPr>
+        <w:t xml:space="preserve">A futtatási eredményeket nyers formában </w:t>
+      </w:r>
+      <w:proofErr w:type="spellStart"/>
+      <w:r>
+        <w:rPr>
+          <w:color w:val="44546A" w:themeColor="text2"/>
+          <w:sz w:val="24"/>
+          <w:szCs w:val="24"/>
+        </w:rPr>
+        <w:t>vizsga.out</w:t>
+      </w:r>
+      <w:proofErr w:type="spellEnd"/>
+      <w:r>
+        <w:rPr>
+          <w:color w:val="44546A" w:themeColor="text2"/>
+          <w:sz w:val="24"/>
+          <w:szCs w:val="24"/>
+        </w:rPr>
+        <w:t xml:space="preserve"> fájl, szerkesztve pedig a Futtatási eredmények </w:t>
+      </w:r>
+      <w:proofErr w:type="spellStart"/>
+      <w:r>
+        <w:rPr>
+          <w:color w:val="44546A" w:themeColor="text2"/>
+          <w:sz w:val="24"/>
+          <w:szCs w:val="24"/>
+        </w:rPr>
+        <w:t>excel</w:t>
+      </w:r>
+      <w:proofErr w:type="spellEnd"/>
+      <w:r>
+        <w:rPr>
+          <w:color w:val="44546A" w:themeColor="text2"/>
+          <w:sz w:val="24"/>
+          <w:szCs w:val="24"/>
+        </w:rPr>
+        <w:t xml:space="preserve"> fájl tartalmazza. A maximális elérhető heti profit: </w:t>
+      </w:r>
+      <w:r>
+        <w:rPr>
+          <w:color w:val="44546A" w:themeColor="text2"/>
+          <w:sz w:val="24"/>
+          <w:szCs w:val="24"/>
+        </w:rPr>
+        <w:t>71126.65</w:t>
+      </w:r>
+      <w:r>
+        <w:rPr>
+          <w:color w:val="44546A" w:themeColor="text2"/>
+          <w:sz w:val="24"/>
+          <w:szCs w:val="24"/>
+        </w:rPr>
+        <w:t xml:space="preserve"> Ft.</w:t>
+      </w:r>
+      <w:r>
+        <w:rPr>
+          <w:color w:val="44546A" w:themeColor="text2"/>
+          <w:sz w:val="24"/>
+          <w:szCs w:val="24"/>
+        </w:rPr>
+        <w:t xml:space="preserve"> </w:t>
+      </w:r>
+      <w:r>
+        <w:rPr>
+          <w:color w:val="44546A" w:themeColor="text2"/>
+          <w:sz w:val="24"/>
+          <w:szCs w:val="24"/>
+        </w:rPr>
+        <w:br/>
+      </w:r>
+      <w:r>
+        <w:rPr>
+          <w:color w:val="44546A" w:themeColor="text2"/>
+          <w:sz w:val="24"/>
+          <w:szCs w:val="24"/>
+        </w:rPr>
+        <w:t xml:space="preserve">A </w:t>
+      </w:r>
+      <w:proofErr w:type="spellStart"/>
+      <w:r>
+        <w:rPr>
+          <w:color w:val="44546A" w:themeColor="text2"/>
+          <w:sz w:val="24"/>
+          <w:szCs w:val="24"/>
+        </w:rPr>
+        <w:t>precedencia</w:t>
+      </w:r>
+      <w:proofErr w:type="spellEnd"/>
+      <w:r>
+        <w:rPr>
+          <w:color w:val="44546A" w:themeColor="text2"/>
+          <w:sz w:val="24"/>
+          <w:szCs w:val="24"/>
+        </w:rPr>
+        <w:t xml:space="preserve"> mátrixok</w:t>
+      </w:r>
+      <w:r>
+        <w:rPr>
+          <w:color w:val="44546A" w:themeColor="text2"/>
+          <w:sz w:val="24"/>
+          <w:szCs w:val="24"/>
+        </w:rPr>
+        <w:t xml:space="preserve"> az </w:t>
+      </w:r>
+      <w:proofErr w:type="spellStart"/>
+      <w:r>
+        <w:rPr>
+          <w:color w:val="44546A" w:themeColor="text2"/>
+          <w:sz w:val="24"/>
+          <w:szCs w:val="24"/>
+        </w:rPr>
+        <w:t>excel</w:t>
+      </w:r>
+      <w:proofErr w:type="spellEnd"/>
+      <w:r>
+        <w:rPr>
+          <w:color w:val="44546A" w:themeColor="text2"/>
+          <w:sz w:val="24"/>
+          <w:szCs w:val="24"/>
+        </w:rPr>
+        <w:t xml:space="preserve"> fájlban találhatóak.</w:t>
+      </w:r>
+    </w:p>
+    <w:p>
+      <w:pPr>
+        <w:tabs>
+          <w:tab w:val="left" w:pos="5670"/>
+        </w:tabs>
+        <w:spacing w:before="240"/>
+        <w:rPr>
+          <w:color w:val="44546A" w:themeColor="text2"/>
+          <w:sz w:val="24"/>
+          <w:szCs w:val="24"/>
+        </w:rPr>
+      </w:pPr>
+      <w:bookmarkStart w:id="0" w:name="_GoBack"/>
+      <w:bookmarkEnd w:id="0"/>
+    </w:p>
+    <w:p>
+      <w:pPr>
+        <w:tabs>
+          <w:tab w:val="left" w:pos="5670"/>
+        </w:tabs>
+        <w:spacing w:before="240"/>
+        <w:rPr>
+          <w:color w:val="44546A" w:themeColor="text2"/>
+          <w:sz w:val="24"/>
+          <w:szCs w:val="24"/>
+        </w:rPr>
+      </w:pPr>
+      <w:r>
+        <w:rPr>
+          <w:noProof/>
+          <w:lang w:eastAsia="hu-HU"/>
+        </w:rPr>
+        <w:drawing>
+          <wp:anchor distT="0" distB="0" distL="114300" distR="114300" simplePos="0" relativeHeight="251663360" behindDoc="1" locked="0" layoutInCell="1" allowOverlap="1">
+            <wp:simplePos x="0" y="0"/>
+            <wp:positionH relativeFrom="margin">
+              <wp:align>right</wp:align>
+            </wp:positionH>
+            <wp:positionV relativeFrom="paragraph">
+              <wp:posOffset>330835</wp:posOffset>
+            </wp:positionV>
+            <wp:extent cx="5760720" cy="2830830"/>
+            <wp:effectExtent l="0" t="0" r="0" b="7620"/>
+            <wp:wrapNone/>
+            <wp:docPr id="2" name="Picture 2"/>
+            <wp:cNvGraphicFramePr>
+              <a:graphicFrameLocks xmlns:a="http://schemas.openxmlformats.org/drawingml/2006/main" noChangeAspect="1"/>
+            </wp:cNvGraphicFramePr>
+            <a:graphic xmlns:a="http://schemas.openxmlformats.org/drawingml/2006/main">
+              <a:graphicData uri="http://schemas.openxmlformats.org/drawingml/2006/picture">
+                <pic:pic xmlns:pic="http://schemas.openxmlformats.org/drawingml/2006/picture">
+                  <pic:nvPicPr>
+                    <pic:cNvPr id="1" name=""/>
+                    <pic:cNvPicPr/>
+                  </pic:nvPicPr>
+                  <pic:blipFill>
+                    <a:blip r:embed="rId9">
+                      <a:extLst>
+                        <a:ext uri="{28A0092B-C50C-407E-A947-70E740481C1C}">
+                          <a14:useLocalDpi xmlns:a14="http://schemas.microsoft.com/office/drawing/2010/main" val="0"/>
+                        </a:ext>
+                      </a:extLst>
+                    </a:blip>
+                    <a:stretch>
+                      <a:fillRect/>
+                    </a:stretch>
+                  </pic:blipFill>
+                  <pic:spPr>
+                    <a:xfrm>
+                      <a:off x="0" y="0"/>
+                      <a:ext cx="5760720" cy="2830830"/>
+                    </a:xfrm>
+                    <a:prstGeom prst="rect">
+                      <a:avLst/>
+                    </a:prstGeom>
+                  </pic:spPr>
+                </pic:pic>
+              </a:graphicData>
+            </a:graphic>
+          </wp:anchor>
+        </w:drawing>
+      </w:r>
+    </w:p>
+    <w:p>
+      <w:pPr>
+        <w:tabs>
+          <w:tab w:val="left" w:pos="5670"/>
+        </w:tabs>
+        <w:spacing w:before="240"/>
+        <w:rPr>
+          <w:color w:val="44546A" w:themeColor="text2"/>
+          <w:sz w:val="24"/>
+          <w:szCs w:val="24"/>
+        </w:rPr>
+      </w:pPr>
+    </w:p>
+    <w:p>
+      <w:pPr>
+        <w:tabs>
+          <w:tab w:val="left" w:pos="5670"/>
+        </w:tabs>
+        <w:spacing w:before="240"/>
+        <w:rPr>
+          <w:color w:val="44546A" w:themeColor="text2"/>
+          <w:sz w:val="24"/>
+          <w:szCs w:val="24"/>
+        </w:rPr>
+      </w:pPr>
+    </w:p>
+    <w:p>
+      <w:pPr>
+        <w:tabs>
+          <w:tab w:val="left" w:pos="5670"/>
+        </w:tabs>
+        <w:spacing w:before="240"/>
+        <w:rPr>
+          <w:color w:val="44546A" w:themeColor="text2"/>
+          <w:sz w:val="24"/>
+          <w:szCs w:val="24"/>
+        </w:rPr>
+      </w:pPr>
+    </w:p>
+    <w:p>
+      <w:pPr>
+        <w:tabs>
+          <w:tab w:val="left" w:pos="5670"/>
+        </w:tabs>
+        <w:spacing w:before="240"/>
+        <w:rPr>
+          <w:color w:val="44546A" w:themeColor="text2"/>
+          <w:sz w:val="24"/>
+          <w:szCs w:val="24"/>
+        </w:rPr>
+      </w:pPr>
+    </w:p>
+    <w:p>
+      <w:pPr>
+        <w:tabs>
+          <w:tab w:val="left" w:pos="5670"/>
+        </w:tabs>
+        <w:spacing w:before="240"/>
+        <w:rPr>
+          <w:color w:val="44546A" w:themeColor="text2"/>
+          <w:sz w:val="24"/>
+          <w:szCs w:val="24"/>
+        </w:rPr>
+      </w:pPr>
+    </w:p>
+    <w:p>
+      <w:pPr>
+        <w:tabs>
+          <w:tab w:val="left" w:pos="5670"/>
+        </w:tabs>
+        <w:spacing w:before="240"/>
+        <w:rPr>
+          <w:color w:val="44546A" w:themeColor="text2"/>
+          <w:sz w:val="24"/>
+          <w:szCs w:val="24"/>
+        </w:rPr>
+      </w:pPr>
+    </w:p>
+    <w:p>
+      <w:pPr>
+        <w:tabs>
+          <w:tab w:val="left" w:pos="5670"/>
+        </w:tabs>
+        <w:spacing w:before="240"/>
+        <w:rPr>
+          <w:color w:val="44546A" w:themeColor="text2"/>
+          <w:sz w:val="24"/>
+          <w:szCs w:val="24"/>
+        </w:rPr>
+      </w:pPr>
+    </w:p>
+    <w:p>
+      <w:pPr>
+        <w:tabs>
+          <w:tab w:val="left" w:pos="5670"/>
+        </w:tabs>
+        <w:spacing w:before="240"/>
+        <w:rPr>
+          <w:color w:val="44546A" w:themeColor="text2"/>
+          <w:sz w:val="24"/>
+          <w:szCs w:val="24"/>
+        </w:rPr>
+      </w:pPr>
+    </w:p>
+    <w:p>
+      <w:pPr>
+        <w:tabs>
+          <w:tab w:val="left" w:pos="5670"/>
+        </w:tabs>
+        <w:spacing w:before="240"/>
+        <w:rPr>
+          <w:color w:val="44546A" w:themeColor="text2"/>
+          <w:sz w:val="24"/>
+          <w:szCs w:val="24"/>
+        </w:rPr>
+      </w:pPr>
+    </w:p>
+    <w:p>
+      <w:pPr>
+        <w:tabs>
+          <w:tab w:val="left" w:pos="5670"/>
+        </w:tabs>
+        <w:spacing w:before="240"/>
+        <w:rPr>
+          <w:color w:val="44546A" w:themeColor="text2"/>
+          <w:sz w:val="24"/>
+          <w:szCs w:val="24"/>
+        </w:rPr>
+      </w:pPr>
+      <w:r>
+        <w:rPr>
+          <w:noProof/>
+          <w:lang w:eastAsia="hu-HU"/>
+        </w:rPr>
+        <w:drawing>
+          <wp:anchor distT="0" distB="0" distL="114300" distR="114300" simplePos="0" relativeHeight="251664384" behindDoc="1" locked="0" layoutInCell="1" allowOverlap="1">
+            <wp:simplePos x="0" y="0"/>
+            <wp:positionH relativeFrom="margin">
+              <wp:align>right</wp:align>
+            </wp:positionH>
+            <wp:positionV relativeFrom="paragraph">
+              <wp:posOffset>270510</wp:posOffset>
+            </wp:positionV>
+            <wp:extent cx="5760720" cy="2835275"/>
+            <wp:effectExtent l="0" t="0" r="0" b="3175"/>
+            <wp:wrapNone/>
+            <wp:docPr id="5" name="Picture 5"/>
+            <wp:cNvGraphicFramePr>
+              <a:graphicFrameLocks xmlns:a="http://schemas.openxmlformats.org/drawingml/2006/main" noChangeAspect="1"/>
+            </wp:cNvGraphicFramePr>
+            <a:graphic xmlns:a="http://schemas.openxmlformats.org/drawingml/2006/main">
+              <a:graphicData uri="http://schemas.openxmlformats.org/drawingml/2006/picture">
+                <pic:pic xmlns:pic="http://schemas.openxmlformats.org/drawingml/2006/picture">
+                  <pic:nvPicPr>
+                    <pic:cNvPr id="1" name=""/>
+                    <pic:cNvPicPr/>
+                  </pic:nvPicPr>
+                  <pic:blipFill>
+                    <a:blip r:embed="rId10">
+                      <a:extLst>
+                        <a:ext uri="{28A0092B-C50C-407E-A947-70E740481C1C}">
+                          <a14:useLocalDpi xmlns:a14="http://schemas.microsoft.com/office/drawing/2010/main" val="0"/>
+                        </a:ext>
+                      </a:extLst>
+                    </a:blip>
+                    <a:stretch>
+                      <a:fillRect/>
+                    </a:stretch>
+                  </pic:blipFill>
+                  <pic:spPr>
+                    <a:xfrm>
+                      <a:off x="0" y="0"/>
+                      <a:ext cx="5760720" cy="2835275"/>
+                    </a:xfrm>
+                    <a:prstGeom prst="rect">
+                      <a:avLst/>
+                    </a:prstGeom>
+                  </pic:spPr>
+                </pic:pic>
+              </a:graphicData>
+            </a:graphic>
+          </wp:anchor>
+        </w:drawing>
+      </w:r>
+    </w:p>
+    <w:p>
+      <w:pPr>
+        <w:tabs>
+          <w:tab w:val="left" w:pos="5670"/>
+        </w:tabs>
+        <w:spacing w:before="240"/>
+        <w:rPr>
+          <w:color w:val="44546A" w:themeColor="text2"/>
+          <w:sz w:val="24"/>
+          <w:szCs w:val="24"/>
+        </w:rPr>
+      </w:pPr>
+    </w:p>
+    <w:p>
+      <w:pPr>
+        <w:tabs>
+          <w:tab w:val="left" w:pos="5670"/>
+        </w:tabs>
+        <w:spacing w:before="240"/>
+        <w:rPr>
+          <w:color w:val="44546A" w:themeColor="text2"/>
+          <w:sz w:val="24"/>
+          <w:szCs w:val="24"/>
+        </w:rPr>
+      </w:pPr>
+    </w:p>
+    <w:p>
+      <w:pPr>
+        <w:tabs>
+          <w:tab w:val="left" w:pos="5670"/>
+        </w:tabs>
+        <w:spacing w:before="240"/>
+        <w:rPr>
+          <w:color w:val="44546A" w:themeColor="text2"/>
+          <w:sz w:val="24"/>
+          <w:szCs w:val="24"/>
+        </w:rPr>
+      </w:pPr>
+    </w:p>
+    <w:p>
+      <w:pPr>
+        <w:tabs>
+          <w:tab w:val="left" w:pos="5670"/>
+        </w:tabs>
+        <w:spacing w:before="240"/>
+        <w:rPr>
+          <w:color w:val="44546A" w:themeColor="text2"/>
+          <w:sz w:val="24"/>
+          <w:szCs w:val="24"/>
+        </w:rPr>
+      </w:pPr>
+    </w:p>
+    <w:p>
+      <w:pPr>
+        <w:tabs>
+          <w:tab w:val="left" w:pos="5670"/>
+        </w:tabs>
+        <w:spacing w:before="240"/>
+        <w:rPr>
+          <w:color w:val="44546A" w:themeColor="text2"/>
+          <w:sz w:val="24"/>
+          <w:szCs w:val="24"/>
+        </w:rPr>
+      </w:pPr>
+    </w:p>
+    <w:p>
+      <w:pPr>
+        <w:tabs>
+          <w:tab w:val="left" w:pos="5670"/>
+        </w:tabs>
+        <w:spacing w:before="240"/>
+        <w:rPr>
+          <w:color w:val="44546A" w:themeColor="text2"/>
+          <w:sz w:val="24"/>
+          <w:szCs w:val="24"/>
+        </w:rPr>
+      </w:pPr>
+    </w:p>
+    <w:p>
+      <w:pPr>
+        <w:tabs>
+          <w:tab w:val="left" w:pos="5670"/>
+        </w:tabs>
+        <w:spacing w:before="240"/>
+        <w:rPr>
+          <w:color w:val="44546A" w:themeColor="text2"/>
+          <w:sz w:val="24"/>
+          <w:szCs w:val="24"/>
+        </w:rPr>
+      </w:pPr>
+    </w:p>
+    <w:p>
+      <w:pPr>
+        <w:tabs>
+          <w:tab w:val="left" w:pos="5670"/>
+        </w:tabs>
+        <w:spacing w:before="240"/>
+        <w:rPr>
+          <w:color w:val="44546A" w:themeColor="text2"/>
+          <w:sz w:val="24"/>
+          <w:szCs w:val="24"/>
+        </w:rPr>
+      </w:pPr>
+    </w:p>
+    <w:p>
+      <w:pPr>
+        <w:tabs>
+          <w:tab w:val="left" w:pos="5670"/>
+        </w:tabs>
+        <w:spacing w:before="240"/>
+        <w:rPr>
+          <w:color w:val="44546A" w:themeColor="text2"/>
+          <w:sz w:val="24"/>
+          <w:szCs w:val="24"/>
+        </w:rPr>
+      </w:pPr>
+    </w:p>
+    <w:p>
+      <w:pPr>
+        <w:tabs>
+          <w:tab w:val="left" w:pos="5670"/>
+        </w:tabs>
+        <w:spacing w:before="240"/>
+        <w:rPr>
+          <w:color w:val="44546A" w:themeColor="text2"/>
+          <w:sz w:val="24"/>
+          <w:szCs w:val="24"/>
+        </w:rPr>
+      </w:pPr>
+    </w:p>
+    <w:p>
+      <w:pPr>
+        <w:tabs>
+          <w:tab w:val="left" w:pos="5670"/>
+        </w:tabs>
+        <w:spacing w:before="240"/>
+        <w:rPr>
+          <w:color w:val="44546A" w:themeColor="text2"/>
+          <w:sz w:val="24"/>
+          <w:szCs w:val="24"/>
+        </w:rPr>
+      </w:pPr>
+    </w:p>
+    <w:p>
+      <w:pPr>
+        <w:tabs>
+          <w:tab w:val="left" w:pos="5670"/>
+        </w:tabs>
+        <w:spacing w:before="240"/>
+        <w:rPr>
+          <w:color w:val="44546A" w:themeColor="text2"/>
+          <w:sz w:val="24"/>
+          <w:szCs w:val="24"/>
+        </w:rPr>
+      </w:pPr>
+      <w:r>
+        <w:rPr>
+          <w:noProof/>
+          <w:lang w:eastAsia="hu-HU"/>
+        </w:rPr>
+        <w:drawing>
+          <wp:anchor distT="0" distB="0" distL="114300" distR="114300" simplePos="0" relativeHeight="251665408" behindDoc="1" locked="0" layoutInCell="1" allowOverlap="1">
+            <wp:simplePos x="0" y="0"/>
+            <wp:positionH relativeFrom="margin">
+              <wp:align>right</wp:align>
+            </wp:positionH>
+            <wp:positionV relativeFrom="paragraph">
+              <wp:posOffset>245110</wp:posOffset>
+            </wp:positionV>
+            <wp:extent cx="5760720" cy="2043430"/>
+            <wp:effectExtent l="0" t="0" r="0" b="0"/>
+            <wp:wrapNone/>
+            <wp:docPr id="7" name="Picture 7"/>
+            <wp:cNvGraphicFramePr>
+              <a:graphicFrameLocks xmlns:a="http://schemas.openxmlformats.org/drawingml/2006/main" noChangeAspect="1"/>
+            </wp:cNvGraphicFramePr>
+            <a:graphic xmlns:a="http://schemas.openxmlformats.org/drawingml/2006/main">
+              <a:graphicData uri="http://schemas.openxmlformats.org/drawingml/2006/picture">
+                <pic:pic xmlns:pic="http://schemas.openxmlformats.org/drawingml/2006/picture">
+                  <pic:nvPicPr>
+                    <pic:cNvPr id="1" name=""/>
+                    <pic:cNvPicPr/>
+                  </pic:nvPicPr>
+                  <pic:blipFill>
+                    <a:blip r:embed="rId11">
+                      <a:extLst>
+                        <a:ext uri="{28A0092B-C50C-407E-A947-70E740481C1C}">
+                          <a14:useLocalDpi xmlns:a14="http://schemas.microsoft.com/office/drawing/2010/main" val="0"/>
+                        </a:ext>
+                      </a:extLst>
+                    </a:blip>
+                    <a:stretch>
+                      <a:fillRect/>
+                    </a:stretch>
+                  </pic:blipFill>
+                  <pic:spPr>
+                    <a:xfrm>
+                      <a:off x="0" y="0"/>
+                      <a:ext cx="5760720" cy="2043430"/>
+                    </a:xfrm>
+                    <a:prstGeom prst="rect">
+                      <a:avLst/>
+                    </a:prstGeom>
+                  </pic:spPr>
+                </pic:pic>
+              </a:graphicData>
+            </a:graphic>
+          </wp:anchor>
+        </w:drawing>
+      </w:r>
+    </w:p>
+    <w:p>
+      <w:pPr>
+        <w:tabs>
+          <w:tab w:val="left" w:pos="5670"/>
+        </w:tabs>
+        <w:spacing w:before="240"/>
+        <w:rPr>
+          <w:color w:val="44546A" w:themeColor="text2"/>
+          <w:sz w:val="24"/>
+          <w:szCs w:val="24"/>
+        </w:rPr>
+      </w:pPr>
+    </w:p>
+    <w:p>
+      <w:pPr>
+        <w:tabs>
+          <w:tab w:val="left" w:pos="5670"/>
+        </w:tabs>
+        <w:spacing w:before="240"/>
+        <w:rPr>
+          <w:color w:val="44546A" w:themeColor="text2"/>
+          <w:sz w:val="24"/>
+          <w:szCs w:val="24"/>
+        </w:rPr>
+      </w:pPr>
+    </w:p>
+    <w:p>
+      <w:pPr>
+        <w:tabs>
+          <w:tab w:val="left" w:pos="5670"/>
+        </w:tabs>
+        <w:spacing w:before="240"/>
+        <w:rPr>
+          <w:color w:val="44546A" w:themeColor="text2"/>
+          <w:sz w:val="24"/>
+          <w:szCs w:val="24"/>
+        </w:rPr>
+      </w:pPr>
+    </w:p>
+    <w:p>
+      <w:pPr>
+        <w:tabs>
+          <w:tab w:val="left" w:pos="5670"/>
+        </w:tabs>
+        <w:spacing w:before="240"/>
+        <w:rPr>
+          <w:color w:val="44546A" w:themeColor="text2"/>
+          <w:sz w:val="24"/>
+          <w:szCs w:val="24"/>
+        </w:rPr>
+      </w:pPr>
+    </w:p>
+    <w:p>
+      <w:pPr>
+        <w:tabs>
+          <w:tab w:val="left" w:pos="5670"/>
+        </w:tabs>
+        <w:spacing w:before="240"/>
+        <w:rPr>
+          <w:color w:val="44546A" w:themeColor="text2"/>
+          <w:sz w:val="24"/>
+          <w:szCs w:val="24"/>
+        </w:rPr>
+      </w:pPr>
+    </w:p>
+    <w:p>
+      <w:pPr>
+        <w:tabs>
+          <w:tab w:val="left" w:pos="5670"/>
+        </w:tabs>
+        <w:spacing w:before="240"/>
+        <w:rPr>
+          <w:color w:val="44546A" w:themeColor="text2"/>
+          <w:sz w:val="24"/>
+          <w:szCs w:val="24"/>
+        </w:rPr>
+      </w:pPr>
+    </w:p>
+    <w:p>
+      <w:pPr>
+        <w:tabs>
+          <w:tab w:val="left" w:pos="5670"/>
+        </w:tabs>
+        <w:spacing w:before="240"/>
+        <w:rPr>
+          <w:color w:val="44546A" w:themeColor="text2"/>
+          <w:sz w:val="24"/>
+          <w:szCs w:val="24"/>
+        </w:rPr>
+      </w:pPr>
+    </w:p>
+    <w:p>
+      <w:pPr>
+        <w:tabs>
+          <w:tab w:val="left" w:pos="5670"/>
+        </w:tabs>
+        <w:spacing w:before="240"/>
+        <w:rPr>
+          <w:color w:val="44546A" w:themeColor="text2"/>
+          <w:sz w:val="24"/>
+          <w:szCs w:val="24"/>
+        </w:rPr>
+      </w:pPr>
+      <w:r>
+        <w:rPr>
+          <w:noProof/>
+          <w:lang w:eastAsia="hu-HU"/>
+        </w:rPr>
+        <w:drawing>
+          <wp:anchor distT="0" distB="0" distL="114300" distR="114300" simplePos="0" relativeHeight="251666432" behindDoc="1" locked="0" layoutInCell="1" allowOverlap="1">
+            <wp:simplePos x="0" y="0"/>
+            <wp:positionH relativeFrom="margin">
+              <wp:align>right</wp:align>
+            </wp:positionH>
+            <wp:positionV relativeFrom="paragraph">
+              <wp:posOffset>229870</wp:posOffset>
+            </wp:positionV>
+            <wp:extent cx="5760720" cy="2060575"/>
+            <wp:effectExtent l="0" t="0" r="0" b="0"/>
+            <wp:wrapNone/>
+            <wp:docPr id="8" name="Picture 8"/>
+            <wp:cNvGraphicFramePr>
+              <a:graphicFrameLocks xmlns:a="http://schemas.openxmlformats.org/drawingml/2006/main" noChangeAspect="1"/>
+            </wp:cNvGraphicFramePr>
+            <a:graphic xmlns:a="http://schemas.openxmlformats.org/drawingml/2006/main">
+              <a:graphicData uri="http://schemas.openxmlformats.org/drawingml/2006/picture">
+                <pic:pic xmlns:pic="http://schemas.openxmlformats.org/drawingml/2006/picture">
+                  <pic:nvPicPr>
+                    <pic:cNvPr id="1" name=""/>
+                    <pic:cNvPicPr/>
+                  </pic:nvPicPr>
+                  <pic:blipFill>
+                    <a:blip r:embed="rId12">
+                      <a:extLst>
+                        <a:ext uri="{28A0092B-C50C-407E-A947-70E740481C1C}">
+                          <a14:useLocalDpi xmlns:a14="http://schemas.microsoft.com/office/drawing/2010/main" val="0"/>
+                        </a:ext>
+                      </a:extLst>
+                    </a:blip>
+                    <a:stretch>
+                      <a:fillRect/>
+                    </a:stretch>
+                  </pic:blipFill>
+                  <pic:spPr>
+                    <a:xfrm>
+                      <a:off x="0" y="0"/>
+                      <a:ext cx="5760720" cy="2060575"/>
+                    </a:xfrm>
+                    <a:prstGeom prst="rect">
+                      <a:avLst/>
+                    </a:prstGeom>
+                  </pic:spPr>
+                </pic:pic>
+              </a:graphicData>
+            </a:graphic>
+          </wp:anchor>
+        </w:drawing>
+      </w:r>
+    </w:p>
+    <w:p>
+      <w:pPr>
+        <w:tabs>
+          <w:tab w:val="left" w:pos="5670"/>
+        </w:tabs>
+        <w:spacing w:before="240"/>
+        <w:rPr>
+          <w:color w:val="44546A" w:themeColor="text2"/>
+          <w:sz w:val="24"/>
+          <w:szCs w:val="24"/>
+        </w:rPr>
+      </w:pPr>
+    </w:p>
+    <w:p>
+      <w:pPr>
+        <w:tabs>
+          <w:tab w:val="left" w:pos="5670"/>
+        </w:tabs>
+        <w:spacing w:before="240"/>
+        <w:rPr>
+          <w:color w:val="44546A" w:themeColor="text2"/>
+          <w:sz w:val="24"/>
+          <w:szCs w:val="24"/>
+        </w:rPr>
+      </w:pPr>
+    </w:p>
+    <w:p>
+      <w:pPr>
+        <w:tabs>
+          <w:tab w:val="left" w:pos="5670"/>
+        </w:tabs>
+        <w:spacing w:before="240"/>
+        <w:rPr>
+          <w:color w:val="44546A" w:themeColor="text2"/>
+          <w:sz w:val="24"/>
+          <w:szCs w:val="24"/>
+        </w:rPr>
+      </w:pPr>
+    </w:p>
+    <w:p>
+      <w:pPr>
+        <w:tabs>
+          <w:tab w:val="left" w:pos="5670"/>
+        </w:tabs>
+        <w:spacing w:before="240"/>
+        <w:rPr>
+          <w:color w:val="44546A" w:themeColor="text2"/>
+          <w:sz w:val="24"/>
+          <w:szCs w:val="24"/>
+        </w:rPr>
+      </w:pPr>
+    </w:p>
+    <w:p>
+      <w:pPr>
+        <w:tabs>
+          <w:tab w:val="left" w:pos="5670"/>
+        </w:tabs>
+        <w:spacing w:before="240"/>
+        <w:rPr>
+          <w:color w:val="44546A" w:themeColor="text2"/>
+          <w:sz w:val="24"/>
+          <w:szCs w:val="24"/>
+        </w:rPr>
+      </w:pPr>
+    </w:p>
+    <w:p>
+      <w:pPr>
+        <w:tabs>
+          <w:tab w:val="left" w:pos="5670"/>
+        </w:tabs>
+        <w:spacing w:before="240"/>
+        <w:rPr>
+          <w:color w:val="44546A" w:themeColor="text2"/>
+          <w:sz w:val="24"/>
+          <w:szCs w:val="24"/>
+        </w:rPr>
+      </w:pPr>
+    </w:p>
+    <w:p>
+      <w:pPr>
+        <w:tabs>
+          <w:tab w:val="left" w:pos="5670"/>
+        </w:tabs>
+        <w:spacing w:before="240"/>
+        <w:rPr>
+          <w:color w:val="44546A" w:themeColor="text2"/>
+          <w:sz w:val="24"/>
+          <w:szCs w:val="24"/>
+        </w:rPr>
+      </w:pPr>
+    </w:p>
+    <w:p>
+      <w:pPr>
+        <w:tabs>
+          <w:tab w:val="left" w:pos="5670"/>
+        </w:tabs>
+        <w:spacing w:before="240"/>
+        <w:rPr>
+          <w:color w:val="44546A" w:themeColor="text2"/>
+          <w:sz w:val="24"/>
+          <w:szCs w:val="24"/>
+        </w:rPr>
+      </w:pPr>
+    </w:p>
+    <w:p>
+      <w:pPr>
+        <w:tabs>
+          <w:tab w:val="left" w:pos="5670"/>
+        </w:tabs>
+        <w:spacing w:before="240"/>
+        <w:rPr>
+          <w:color w:val="44546A" w:themeColor="text2"/>
+          <w:sz w:val="24"/>
+          <w:szCs w:val="24"/>
+        </w:rPr>
+      </w:pPr>
+      <w:r>
+        <w:rPr>
+          <w:noProof/>
+          <w:lang w:eastAsia="hu-HU"/>
+        </w:rPr>
+        <w:drawing>
+          <wp:anchor distT="0" distB="0" distL="114300" distR="114300" simplePos="0" relativeHeight="251667456" behindDoc="1" locked="0" layoutInCell="1" allowOverlap="1">
+            <wp:simplePos x="0" y="0"/>
+            <wp:positionH relativeFrom="margin">
+              <wp:align>right</wp:align>
+            </wp:positionH>
+            <wp:positionV relativeFrom="paragraph">
+              <wp:posOffset>61595</wp:posOffset>
+            </wp:positionV>
+            <wp:extent cx="5760720" cy="2043430"/>
+            <wp:effectExtent l="0" t="0" r="0" b="0"/>
+            <wp:wrapNone/>
+            <wp:docPr id="9" name="Picture 9"/>
+            <wp:cNvGraphicFramePr>
+              <a:graphicFrameLocks xmlns:a="http://schemas.openxmlformats.org/drawingml/2006/main" noChangeAspect="1"/>
+            </wp:cNvGraphicFramePr>
+            <a:graphic xmlns:a="http://schemas.openxmlformats.org/drawingml/2006/main">
+              <a:graphicData uri="http://schemas.openxmlformats.org/drawingml/2006/picture">
+                <pic:pic xmlns:pic="http://schemas.openxmlformats.org/drawingml/2006/picture">
+                  <pic:nvPicPr>
+                    <pic:cNvPr id="1" name=""/>
+                    <pic:cNvPicPr/>
+                  </pic:nvPicPr>
+                  <pic:blipFill>
+                    <a:blip r:embed="rId13">
+                      <a:extLst>
+                        <a:ext uri="{28A0092B-C50C-407E-A947-70E740481C1C}">
+                          <a14:useLocalDpi xmlns:a14="http://schemas.microsoft.com/office/drawing/2010/main" val="0"/>
+                        </a:ext>
+                      </a:extLst>
+                    </a:blip>
+                    <a:stretch>
+                      <a:fillRect/>
+                    </a:stretch>
+                  </pic:blipFill>
+                  <pic:spPr>
+                    <a:xfrm>
+                      <a:off x="0" y="0"/>
+                      <a:ext cx="5760720" cy="2043430"/>
+                    </a:xfrm>
+                    <a:prstGeom prst="rect">
+                      <a:avLst/>
+                    </a:prstGeom>
+                  </pic:spPr>
+                </pic:pic>
+              </a:graphicData>
+            </a:graphic>
+          </wp:anchor>
+        </w:drawing>
+      </w:r>
+    </w:p>
+    <w:p>
+      <w:pPr>
+        <w:tabs>
+          <w:tab w:val="left" w:pos="5670"/>
+        </w:tabs>
+        <w:spacing w:before="240"/>
+        <w:rPr>
+          <w:color w:val="44546A" w:themeColor="text2"/>
+          <w:sz w:val="24"/>
+          <w:szCs w:val="24"/>
+        </w:rPr>
+      </w:pPr>
+    </w:p>
+    <w:p>
+      <w:pPr>
+        <w:tabs>
+          <w:tab w:val="left" w:pos="5670"/>
+        </w:tabs>
+        <w:spacing w:before="240"/>
+        <w:rPr>
+          <w:color w:val="44546A" w:themeColor="text2"/>
+          <w:sz w:val="24"/>
+          <w:szCs w:val="24"/>
+        </w:rPr>
+      </w:pPr>
+    </w:p>
+    <w:p>
+      <w:pPr>
+        <w:tabs>
+          <w:tab w:val="left" w:pos="5670"/>
+        </w:tabs>
+        <w:spacing w:before="240"/>
+        <w:rPr>
+          <w:color w:val="44546A" w:themeColor="text2"/>
+          <w:sz w:val="24"/>
+          <w:szCs w:val="24"/>
+        </w:rPr>
+      </w:pPr>
+    </w:p>
+    <w:p>
+      <w:pPr>
+        <w:tabs>
+          <w:tab w:val="left" w:pos="5670"/>
+        </w:tabs>
+        <w:spacing w:before="240"/>
+        <w:rPr>
+          <w:color w:val="44546A" w:themeColor="text2"/>
+          <w:sz w:val="24"/>
+          <w:szCs w:val="24"/>
+        </w:rPr>
+      </w:pPr>
+    </w:p>
+    <w:p>
+      <w:pPr>
+        <w:tabs>
+          <w:tab w:val="left" w:pos="5670"/>
+        </w:tabs>
+        <w:spacing w:before="240"/>
+        <w:rPr>
+          <w:color w:val="44546A" w:themeColor="text2"/>
+          <w:sz w:val="24"/>
+          <w:szCs w:val="24"/>
+        </w:rPr>
+      </w:pPr>
+    </w:p>
+    <w:p>
+      <w:pPr>
+        <w:tabs>
+          <w:tab w:val="left" w:pos="5670"/>
+        </w:tabs>
+        <w:spacing w:before="240"/>
+        <w:rPr>
+          <w:color w:val="44546A" w:themeColor="text2"/>
+          <w:sz w:val="24"/>
+          <w:szCs w:val="24"/>
+        </w:rPr>
+      </w:pPr>
+    </w:p>
+    <w:p>
+      <w:pPr>
+        <w:tabs>
+          <w:tab w:val="left" w:pos="5670"/>
+        </w:tabs>
+        <w:spacing w:before="240"/>
+        <w:rPr>
+          <w:color w:val="44546A" w:themeColor="text2"/>
+          <w:sz w:val="24"/>
+          <w:szCs w:val="24"/>
+        </w:rPr>
+      </w:pPr>
+    </w:p>
+    <w:p>
+      <w:pPr>
+        <w:tabs>
+          <w:tab w:val="left" w:pos="5670"/>
+        </w:tabs>
+        <w:spacing w:before="240"/>
+        <w:rPr>
+          <w:color w:val="44546A" w:themeColor="text2"/>
+          <w:sz w:val="24"/>
+          <w:szCs w:val="24"/>
+        </w:rPr>
+      </w:pPr>
+      <w:r>
+        <w:rPr>
+          <w:noProof/>
+          <w:lang w:eastAsia="hu-HU"/>
+        </w:rPr>
+        <w:drawing>
+          <wp:inline distT="0" distB="0" distL="0" distR="0" wp14:anchorId="4E3D4280" wp14:editId="10CC6FAE">
+            <wp:extent cx="5760720" cy="2770505"/>
+            <wp:effectExtent l="0" t="0" r="0" b="0"/>
+            <wp:docPr id="6" name="Picture 6"/>
+            <wp:cNvGraphicFramePr>
+              <a:graphicFrameLocks xmlns:a="http://schemas.openxmlformats.org/drawingml/2006/main" noChangeAspect="1"/>
+            </wp:cNvGraphicFramePr>
+            <a:graphic xmlns:a="http://schemas.openxmlformats.org/drawingml/2006/main">
+              <a:graphicData uri="http://schemas.openxmlformats.org/drawingml/2006/picture">
+                <pic:pic xmlns:pic="http://schemas.openxmlformats.org/drawingml/2006/picture">
+                  <pic:nvPicPr>
+                    <pic:cNvPr id="1" name=""/>
+                    <pic:cNvPicPr/>
+                  </pic:nvPicPr>
+                  <pic:blipFill>
+                    <a:blip r:embed="rId14"/>
+                    <a:stretch>
+                      <a:fillRect/>
+                    </a:stretch>
+                  </pic:blipFill>
+                  <pic:spPr>
+                    <a:xfrm>
+                      <a:off x="0" y="0"/>
+                      <a:ext cx="5760720" cy="2770505"/>
+                    </a:xfrm>
+                    <a:prstGeom prst="rect">
+                      <a:avLst/>
+                    </a:prstGeom>
+                  </pic:spPr>
+                </pic:pic>
+              </a:graphicData>
+            </a:graphic>
+          </wp:inline>
+        </w:drawing>
+      </w:r>
+    </w:p>
     <w:sectPr>
-      <w:headerReference w:type="default" r:id="rId9"/>
-      <w:footerReference w:type="default" r:id="rId10"/>
+      <w:headerReference w:type="default" r:id="rId15"/>
+      <w:footerReference w:type="default" r:id="rId16"/>
       <w:pgSz w:w="11906" w:h="16838"/>
       <w:pgMar w:top="1417" w:right="1417" w:bottom="1417" w:left="1417" w:header="708" w:footer="708" w:gutter="0"/>
       <w:cols w:space="708"/>
@@ -13269,7 +14886,7 @@
 </file>
 
 <file path=customXml/itemProps1.xml><?xml version="1.0" encoding="utf-8"?>
-<ds:datastoreItem xmlns:ds="http://schemas.openxmlformats.org/officeDocument/2006/customXml" ds:itemID="{33FABF88-014C-4485-8EA8-402B6F82BA49}">
+<ds:datastoreItem xmlns:ds="http://schemas.openxmlformats.org/officeDocument/2006/customXml" ds:itemID="{95C8CA27-C7C0-45DB-89E7-69CAA005F464}">
   <ds:schemaRefs>
     <ds:schemaRef ds:uri="http://schemas.openxmlformats.org/officeDocument/2006/bibliography"/>
   </ds:schemaRefs>

</xml_diff>